<commit_message>
minor correction of the variable name
</commit_message>
<xml_diff>
--- a/Reports/FE Project Midterm Report V2.docx
+++ b/Reports/FE Project Midterm Report V2.docx
@@ -502,21 +502,7 @@
         <w:rPr>
           <w:rFonts w:ascii="Calibri" w:hAnsi="Calibri"/>
         </w:rPr>
-        <w:t xml:space="preserve">e believe a large portion of the </w:t>
-      </w:r>
-      <w:proofErr w:type="gramStart"/>
-      <w:r>
-        <w:rPr>
-          <w:rFonts w:ascii="Calibri" w:hAnsi="Calibri"/>
-        </w:rPr>
-        <w:t>short term</w:t>
-      </w:r>
-      <w:proofErr w:type="gramEnd"/>
-      <w:r>
-        <w:rPr>
-          <w:rFonts w:ascii="Calibri" w:hAnsi="Calibri"/>
-        </w:rPr>
-        <w:t xml:space="preserve"> equity price change </w:t>
+        <w:t xml:space="preserve">e believe a large portion of the short term equity price change </w:t>
       </w:r>
       <w:r>
         <w:rPr>
@@ -874,16 +860,8 @@
         <w:rPr>
           <w:rFonts w:ascii="Calibri" w:hAnsi="Calibri"/>
         </w:rPr>
-        <w:t xml:space="preserve"> </w:t>
-      </w:r>
-      <w:proofErr w:type="gramStart"/>
-      <w:r>
-        <w:rPr>
-          <w:rFonts w:ascii="Calibri" w:hAnsi="Calibri"/>
-        </w:rPr>
-        <w:t>defines</w:t>
-      </w:r>
-      <w:proofErr w:type="gramEnd"/>
+        <w:t xml:space="preserve"> defines</w:t>
+      </w:r>
       <w:r>
         <w:rPr>
           <w:rFonts w:ascii="Calibri" w:hAnsi="Calibri"/>
@@ -912,21 +890,7 @@
         <w:rPr>
           <w:rFonts w:ascii="Calibri" w:hAnsi="Calibri"/>
         </w:rPr>
-        <w:t xml:space="preserve"> the specific </w:t>
-      </w:r>
-      <w:proofErr w:type="gramStart"/>
-      <w:r>
-        <w:rPr>
-          <w:rFonts w:ascii="Calibri" w:hAnsi="Calibri"/>
-        </w:rPr>
-        <w:t>stock</w:t>
-      </w:r>
-      <w:proofErr w:type="gramEnd"/>
-      <w:r>
-        <w:rPr>
-          <w:rFonts w:ascii="Calibri" w:hAnsi="Calibri"/>
-        </w:rPr>
-        <w:t xml:space="preserve"> at</w:t>
+        <w:t xml:space="preserve"> the specific stock at</w:t>
       </w:r>
       <w:r>
         <w:rPr>
@@ -1339,27 +1303,11 @@
         </w:rPr>
         <w:t xml:space="preserve">In equation (1), </w:t>
       </w:r>
-      <w:proofErr w:type="gramStart"/>
-      <w:r>
-        <w:rPr>
-          <w:rFonts w:ascii="Calibri" w:hAnsi="Calibri"/>
-        </w:rPr>
-        <w:t>b(</w:t>
-      </w:r>
-      <w:proofErr w:type="spellStart"/>
-      <w:proofErr w:type="gramEnd"/>
-      <w:r>
-        <w:rPr>
-          <w:rFonts w:ascii="Calibri" w:hAnsi="Calibri"/>
-        </w:rPr>
-        <w:t>i</w:t>
-      </w:r>
-      <w:proofErr w:type="spellEnd"/>
-      <w:r>
-        <w:rPr>
-          <w:rFonts w:ascii="Calibri" w:hAnsi="Calibri"/>
-        </w:rPr>
-        <w:t xml:space="preserve">) is a </w:t>
+      <w:r>
+        <w:rPr>
+          <w:rFonts w:ascii="Calibri" w:hAnsi="Calibri"/>
+        </w:rPr>
+        <w:t xml:space="preserve">b(i) is a </w:t>
       </w:r>
       <w:r>
         <w:rPr>
@@ -1584,21 +1532,12 @@
         </w:rPr>
         <w:t xml:space="preserve">i.e. </w:t>
       </w:r>
-      <w:proofErr w:type="gramStart"/>
       <w:r>
         <w:rPr>
           <w:rFonts w:ascii="Calibri" w:hAnsi="Calibri"/>
           <w:b/>
         </w:rPr>
-        <w:t>b(</w:t>
-      </w:r>
-      <w:proofErr w:type="gramEnd"/>
-      <w:r>
-        <w:rPr>
-          <w:rFonts w:ascii="Calibri" w:hAnsi="Calibri"/>
-          <w:b/>
-        </w:rPr>
-        <w:t>·</w:t>
+        <w:t>b(·</w:t>
       </w:r>
       <w:r>
         <w:rPr>
@@ -1737,21 +1676,7 @@
         <w:rPr>
           <w:rFonts w:ascii="Calibri" w:hAnsi="Calibri"/>
         </w:rPr>
-        <w:t xml:space="preserve">and follow the same procedure. The rationale behind this is in case of the </w:t>
-      </w:r>
-      <w:proofErr w:type="gramStart"/>
-      <w:r>
-        <w:rPr>
-          <w:rFonts w:ascii="Calibri" w:hAnsi="Calibri"/>
-        </w:rPr>
-        <w:t>tie,</w:t>
-      </w:r>
-      <w:proofErr w:type="gramEnd"/>
-      <w:r>
-        <w:rPr>
-          <w:rFonts w:ascii="Calibri" w:hAnsi="Calibri"/>
-        </w:rPr>
-        <w:t xml:space="preserve"> we implicitly </w:t>
+        <w:t xml:space="preserve">and follow the same procedure. The rationale behind this is in case of the tie, we implicitly </w:t>
       </w:r>
       <w:r>
         <w:rPr>
@@ -1799,21 +1724,7 @@
         <w:rPr>
           <w:rFonts w:ascii="Calibri" w:hAnsi="Calibri"/>
         </w:rPr>
-        <w:t xml:space="preserve"> (</w:t>
-      </w:r>
-      <w:proofErr w:type="gramStart"/>
-      <w:r>
-        <w:rPr>
-          <w:rFonts w:ascii="Calibri" w:hAnsi="Calibri"/>
-        </w:rPr>
-        <w:t>i</w:t>
-      </w:r>
-      <w:proofErr w:type="gramEnd"/>
-      <w:r>
-        <w:rPr>
-          <w:rFonts w:ascii="Calibri" w:hAnsi="Calibri"/>
-        </w:rPr>
-        <w:t>.e. this particular trade has no weight in calculating signed order imbalance)</w:t>
+        <w:t xml:space="preserve"> (i.e. this particular trade has no weight in calculating signed order imbalance)</w:t>
       </w:r>
     </w:p>
     <w:p>
@@ -1944,21 +1855,7 @@
         <w:rPr>
           <w:rFonts w:ascii="Calibri" w:hAnsi="Calibri"/>
         </w:rPr>
-        <w:t xml:space="preserve">time). If the transacted price is closer to the bid of the quote, we classify the trade as a sell by setting b to -1 (i.e. we are taking the bid). Alternatively if the transacted price is closer to </w:t>
-      </w:r>
-      <w:proofErr w:type="gramStart"/>
-      <w:r>
-        <w:rPr>
-          <w:rFonts w:ascii="Calibri" w:hAnsi="Calibri"/>
-        </w:rPr>
-        <w:t>the ask</w:t>
-      </w:r>
-      <w:proofErr w:type="gramEnd"/>
-      <w:r>
-        <w:rPr>
-          <w:rFonts w:ascii="Calibri" w:hAnsi="Calibri"/>
-        </w:rPr>
-        <w:t xml:space="preserve"> of the quote, the trade is classified as a buy (or b = 1)</w:t>
+        <w:t>time). If the transacted price is closer to the bid of the quote, we classify the trade as a sell by setting b to -1 (i.e. we are taking the bid). Alternatively if the transacted price is closer to the ask of the quote, the trade is classified as a buy (or b = 1)</w:t>
       </w:r>
       <w:r>
         <w:rPr>
@@ -2755,13 +2652,31 @@
         <w:rPr>
           <w:rFonts w:ascii="Calibri" w:hAnsi="Calibri"/>
         </w:rPr>
-        <w:t xml:space="preserve"> modified the SOI </w:t>
-      </w:r>
-      <w:r>
-        <w:rPr>
-          <w:rFonts w:ascii="Calibri" w:hAnsi="Calibri"/>
-        </w:rPr>
-        <w:t xml:space="preserve">(MSOI) </w:t>
+        <w:t xml:space="preserve"> </w:t>
+      </w:r>
+      <w:r>
+        <w:rPr>
+          <w:rFonts w:ascii="Calibri" w:hAnsi="Calibri"/>
+        </w:rPr>
+        <w:t>scaled</w:t>
+      </w:r>
+      <w:r>
+        <w:rPr>
+          <w:rFonts w:ascii="Calibri" w:hAnsi="Calibri"/>
+        </w:rPr>
+        <w:t xml:space="preserve"> the SOI </w:t>
+      </w:r>
+      <w:r>
+        <w:rPr>
+          <w:rFonts w:ascii="Calibri" w:hAnsi="Calibri"/>
+        </w:rPr>
+        <w:t>(S</w:t>
+      </w:r>
+      <w:r>
+        <w:rPr>
+          <w:rFonts w:ascii="Calibri" w:hAnsi="Calibri"/>
+        </w:rPr>
+        <w:t xml:space="preserve">SOI) </w:t>
       </w:r>
       <w:r>
         <w:rPr>
@@ -2794,8 +2709,10 @@
             <w:rPr>
               <w:rFonts w:ascii="Cambria Math" w:hAnsi="Cambria Math"/>
             </w:rPr>
-            <m:t>M</m:t>
+            <m:t>S</m:t>
           </m:r>
+          <w:bookmarkStart w:id="1" w:name="_GoBack"/>
+          <w:bookmarkEnd w:id="1"/>
           <m:r>
             <w:rPr>
               <w:rFonts w:ascii="Cambria Math" w:hAnsi="Cambria Math"/>
@@ -2920,8 +2837,6 @@
           </wp:inline>
         </w:drawing>
       </w:r>
-      <w:bookmarkStart w:id="1" w:name="_GoBack"/>
-      <w:bookmarkEnd w:id="1"/>
     </w:p>
     <w:p>
       <w:pPr>
@@ -3238,7 +3153,6 @@
               <m:sub/>
               <m:sup/>
               <m:e>
-                <w:proofErr w:type="gramStart"/>
                 <m:r>
                   <m:rPr>
                     <m:scr m:val="double-struck"/>
@@ -3248,7 +3162,6 @@
                   </w:rPr>
                   <m:t>I{</m:t>
                 </m:r>
-                <w:proofErr w:type="gramEnd"/>
                 <m:r>
                   <w:rPr>
                     <w:rFonts w:ascii="Cambria Math" w:hAnsi="Cambria Math"/>
@@ -3406,19 +3319,11 @@
         </w:rPr>
         <w:t xml:space="preserve">Next, we assess the </w:t>
       </w:r>
-      <w:proofErr w:type="gramStart"/>
-      <w:r>
-        <w:rPr>
-          <w:rFonts w:ascii="Calibri" w:hAnsi="Calibri"/>
-        </w:rPr>
-        <w:t>We</w:t>
-      </w:r>
-      <w:proofErr w:type="gramEnd"/>
-      <w:r>
-        <w:rPr>
-          <w:rFonts w:ascii="Calibri" w:hAnsi="Calibri"/>
-        </w:rPr>
-        <w:t xml:space="preserve"> first calculated EMA of all the quotes, and </w:t>
+      <w:r>
+        <w:rPr>
+          <w:rFonts w:ascii="Calibri" w:hAnsi="Calibri"/>
+        </w:rPr>
+        <w:t xml:space="preserve">We first calculated EMA of all the quotes, and </w:t>
       </w:r>
       <w:r>
         <w:rPr>
@@ -4180,21 +4085,7 @@
         <w:rPr>
           <w:rFonts w:ascii="Calibri" w:hAnsi="Calibri"/>
         </w:rPr>
-        <w:t xml:space="preserve">In addition, we have predicted one period ahead </w:t>
-      </w:r>
-      <w:proofErr w:type="gramStart"/>
-      <w:r>
-        <w:rPr>
-          <w:rFonts w:ascii="Calibri" w:hAnsi="Calibri"/>
-        </w:rPr>
-        <w:t>R(</w:t>
-      </w:r>
-      <w:proofErr w:type="gramEnd"/>
-      <w:r>
-        <w:rPr>
-          <w:rFonts w:ascii="Calibri" w:hAnsi="Calibri"/>
-        </w:rPr>
-        <w:t>t) using the same model:</w:t>
+        <w:t>In addition, we have predicted one period ahead R(t) using the same model:</w:t>
       </w:r>
     </w:p>
     <w:p>
@@ -4522,21 +4413,7 @@
         <w:rPr>
           <w:rFonts w:ascii="Calibri" w:hAnsi="Calibri"/>
         </w:rPr>
-        <w:t xml:space="preserve">We tested this model using five different stocks for five consecutive days. As the stock </w:t>
-      </w:r>
-      <w:proofErr w:type="gramStart"/>
-      <w:r>
-        <w:rPr>
-          <w:rFonts w:ascii="Calibri" w:hAnsi="Calibri"/>
-        </w:rPr>
-        <w:t>Below</w:t>
-      </w:r>
-      <w:proofErr w:type="gramEnd"/>
-      <w:r>
-        <w:rPr>
-          <w:rFonts w:ascii="Calibri" w:hAnsi="Calibri"/>
-        </w:rPr>
-        <w:t xml:space="preserve"> are </w:t>
+        <w:t xml:space="preserve">We tested this model using five different stocks for five consecutive days. As the stock Below are </w:t>
       </w:r>
       <w:r>
         <w:rPr>
@@ -4807,6 +4684,7 @@
           <w:rFonts w:ascii="Calibri" w:hAnsi="Calibri"/>
           <w:noProof/>
         </w:rPr>
+        <w:lastRenderedPageBreak/>
         <w:drawing>
           <wp:inline distT="0" distB="0" distL="0" distR="0" wp14:anchorId="5B629EB0" wp14:editId="3CF43B75">
             <wp:extent cx="5397500" cy="4635500"/>
@@ -5016,21 +4894,7 @@
         <w:rPr>
           <w:rFonts w:ascii="Calibri" w:hAnsi="Calibri"/>
         </w:rPr>
-        <w:t xml:space="preserve">s model defines </w:t>
-      </w:r>
-      <w:proofErr w:type="gramStart"/>
-      <w:r>
-        <w:rPr>
-          <w:rFonts w:ascii="Calibri" w:hAnsi="Calibri"/>
-        </w:rPr>
-        <w:t>R(</w:t>
-      </w:r>
-      <w:proofErr w:type="gramEnd"/>
-      <w:r>
-        <w:rPr>
-          <w:rFonts w:ascii="Calibri" w:hAnsi="Calibri"/>
-        </w:rPr>
-        <w:t>t) as follows</w:t>
+        <w:t>s model defines R(t) as follows</w:t>
       </w:r>
       <w:r>
         <w:rPr>
@@ -5355,21 +5219,7 @@
         <w:rPr>
           <w:rFonts w:ascii="Calibri" w:hAnsi="Calibri"/>
         </w:rPr>
-        <w:t xml:space="preserve">, the former method produces poor prediction result (best </w:t>
-      </w:r>
-      <w:proofErr w:type="spellStart"/>
-      <w:r>
-        <w:rPr>
-          <w:rFonts w:ascii="Calibri" w:hAnsi="Calibri"/>
-        </w:rPr>
-        <w:t>adj</w:t>
-      </w:r>
-      <w:proofErr w:type="spellEnd"/>
-      <w:r>
-        <w:rPr>
-          <w:rFonts w:ascii="Calibri" w:hAnsi="Calibri"/>
-        </w:rPr>
-        <w:t xml:space="preserve"> R^2: 1.3%) </w:t>
+        <w:t xml:space="preserve">, the former method produces poor prediction result (best adj R^2: 1.3%) </w:t>
       </w:r>
       <w:r>
         <w:rPr>
@@ -5394,21 +5244,7 @@
         <w:rPr>
           <w:rFonts w:ascii="Calibri" w:hAnsi="Calibri"/>
         </w:rPr>
-        <w:t xml:space="preserve">while this EMA quotes classification produces very good result (best </w:t>
-      </w:r>
-      <w:proofErr w:type="spellStart"/>
-      <w:r>
-        <w:rPr>
-          <w:rFonts w:ascii="Calibri" w:hAnsi="Calibri"/>
-        </w:rPr>
-        <w:t>adj</w:t>
-      </w:r>
-      <w:proofErr w:type="spellEnd"/>
-      <w:r>
-        <w:rPr>
-          <w:rFonts w:ascii="Calibri" w:hAnsi="Calibri"/>
-        </w:rPr>
-        <w:t xml:space="preserve"> R^2: 31.8%)</w:t>
+        <w:t>while this EMA quotes classification produces very good result (best adj R^2: 31.8%)</w:t>
       </w:r>
       <w:r>
         <w:rPr>
@@ -5794,21 +5630,12 @@
                 <w:color w:val="000000"/>
               </w:rPr>
             </w:pPr>
-            <w:proofErr w:type="spellStart"/>
             <w:r>
               <w:rPr>
                 <w:rFonts w:ascii="Calibri" w:eastAsia="宋体" w:hAnsi="Calibri" w:cs="Times New Roman"/>
                 <w:color w:val="000000"/>
               </w:rPr>
-              <w:t>Adj</w:t>
-            </w:r>
-            <w:proofErr w:type="spellEnd"/>
-            <w:r>
-              <w:rPr>
-                <w:rFonts w:ascii="Calibri" w:eastAsia="宋体" w:hAnsi="Calibri" w:cs="Times New Roman"/>
-                <w:color w:val="000000"/>
-              </w:rPr>
-              <w:t xml:space="preserve"> R2</w:t>
+              <w:t>Adj R2</w:t>
             </w:r>
           </w:p>
         </w:tc>
@@ -5867,21 +5694,12 @@
                 <w:color w:val="000000"/>
               </w:rPr>
             </w:pPr>
-            <w:proofErr w:type="spellStart"/>
             <w:r>
               <w:rPr>
                 <w:rFonts w:ascii="Calibri" w:eastAsia="宋体" w:hAnsi="Calibri" w:cs="Times New Roman"/>
                 <w:color w:val="000000"/>
               </w:rPr>
-              <w:t>Adj</w:t>
-            </w:r>
-            <w:proofErr w:type="spellEnd"/>
-            <w:r>
-              <w:rPr>
-                <w:rFonts w:ascii="Calibri" w:eastAsia="宋体" w:hAnsi="Calibri" w:cs="Times New Roman"/>
-                <w:color w:val="000000"/>
-              </w:rPr>
-              <w:t xml:space="preserve"> R2</w:t>
+              <w:t>Adj R2</w:t>
             </w:r>
           </w:p>
         </w:tc>
@@ -5940,21 +5758,12 @@
                 <w:color w:val="000000"/>
               </w:rPr>
             </w:pPr>
-            <w:proofErr w:type="spellStart"/>
             <w:r>
               <w:rPr>
                 <w:rFonts w:ascii="Calibri" w:eastAsia="宋体" w:hAnsi="Calibri" w:cs="Times New Roman"/>
                 <w:color w:val="000000"/>
               </w:rPr>
-              <w:t>Adj</w:t>
-            </w:r>
-            <w:proofErr w:type="spellEnd"/>
-            <w:r>
-              <w:rPr>
-                <w:rFonts w:ascii="Calibri" w:eastAsia="宋体" w:hAnsi="Calibri" w:cs="Times New Roman"/>
-                <w:color w:val="000000"/>
-              </w:rPr>
-              <w:t xml:space="preserve"> R2</w:t>
+              <w:t>Adj R2</w:t>
             </w:r>
           </w:p>
         </w:tc>
@@ -6013,21 +5822,12 @@
                 <w:color w:val="000000"/>
               </w:rPr>
             </w:pPr>
-            <w:proofErr w:type="spellStart"/>
             <w:r>
               <w:rPr>
                 <w:rFonts w:ascii="Calibri" w:eastAsia="宋体" w:hAnsi="Calibri" w:cs="Times New Roman"/>
                 <w:color w:val="000000"/>
               </w:rPr>
-              <w:t>Adj</w:t>
-            </w:r>
-            <w:proofErr w:type="spellEnd"/>
-            <w:r>
-              <w:rPr>
-                <w:rFonts w:ascii="Calibri" w:eastAsia="宋体" w:hAnsi="Calibri" w:cs="Times New Roman"/>
-                <w:color w:val="000000"/>
-              </w:rPr>
-              <w:t xml:space="preserve"> R2</w:t>
+              <w:t>Adj R2</w:t>
             </w:r>
           </w:p>
         </w:tc>
@@ -6086,21 +5886,12 @@
                 <w:color w:val="000000"/>
               </w:rPr>
             </w:pPr>
-            <w:proofErr w:type="spellStart"/>
             <w:r>
               <w:rPr>
                 <w:rFonts w:ascii="Calibri" w:eastAsia="宋体" w:hAnsi="Calibri" w:cs="Times New Roman"/>
                 <w:color w:val="000000"/>
               </w:rPr>
-              <w:t>Adj</w:t>
-            </w:r>
-            <w:proofErr w:type="spellEnd"/>
-            <w:r>
-              <w:rPr>
-                <w:rFonts w:ascii="Calibri" w:eastAsia="宋体" w:hAnsi="Calibri" w:cs="Times New Roman"/>
-                <w:color w:val="000000"/>
-              </w:rPr>
-              <w:t xml:space="preserve"> R2</w:t>
+              <w:t>Adj R2</w:t>
             </w:r>
           </w:p>
         </w:tc>
@@ -7813,21 +7604,12 @@
                 <w:color w:val="000000"/>
               </w:rPr>
             </w:pPr>
-            <w:proofErr w:type="spellStart"/>
             <w:r>
               <w:rPr>
                 <w:rFonts w:ascii="Calibri" w:eastAsia="宋体" w:hAnsi="Calibri" w:cs="Times New Roman"/>
                 <w:color w:val="000000"/>
               </w:rPr>
-              <w:t>Adj</w:t>
-            </w:r>
-            <w:proofErr w:type="spellEnd"/>
-            <w:r>
-              <w:rPr>
-                <w:rFonts w:ascii="Calibri" w:eastAsia="宋体" w:hAnsi="Calibri" w:cs="Times New Roman"/>
-                <w:color w:val="000000"/>
-              </w:rPr>
-              <w:t xml:space="preserve"> R2</w:t>
+              <w:t>Adj R2</w:t>
             </w:r>
           </w:p>
         </w:tc>
@@ -7886,21 +7668,12 @@
                 <w:color w:val="000000"/>
               </w:rPr>
             </w:pPr>
-            <w:proofErr w:type="spellStart"/>
             <w:r>
               <w:rPr>
                 <w:rFonts w:ascii="Calibri" w:eastAsia="宋体" w:hAnsi="Calibri" w:cs="Times New Roman"/>
                 <w:color w:val="000000"/>
               </w:rPr>
-              <w:t>Adj</w:t>
-            </w:r>
-            <w:proofErr w:type="spellEnd"/>
-            <w:r>
-              <w:rPr>
-                <w:rFonts w:ascii="Calibri" w:eastAsia="宋体" w:hAnsi="Calibri" w:cs="Times New Roman"/>
-                <w:color w:val="000000"/>
-              </w:rPr>
-              <w:t xml:space="preserve"> R2</w:t>
+              <w:t>Adj R2</w:t>
             </w:r>
           </w:p>
         </w:tc>
@@ -7959,21 +7732,12 @@
                 <w:color w:val="000000"/>
               </w:rPr>
             </w:pPr>
-            <w:proofErr w:type="spellStart"/>
             <w:r>
               <w:rPr>
                 <w:rFonts w:ascii="Calibri" w:eastAsia="宋体" w:hAnsi="Calibri" w:cs="Times New Roman"/>
                 <w:color w:val="000000"/>
               </w:rPr>
-              <w:t>Adj</w:t>
-            </w:r>
-            <w:proofErr w:type="spellEnd"/>
-            <w:r>
-              <w:rPr>
-                <w:rFonts w:ascii="Calibri" w:eastAsia="宋体" w:hAnsi="Calibri" w:cs="Times New Roman"/>
-                <w:color w:val="000000"/>
-              </w:rPr>
-              <w:t xml:space="preserve"> R2</w:t>
+              <w:t>Adj R2</w:t>
             </w:r>
           </w:p>
         </w:tc>
@@ -8032,21 +7796,12 @@
                 <w:color w:val="000000"/>
               </w:rPr>
             </w:pPr>
-            <w:proofErr w:type="spellStart"/>
             <w:r>
               <w:rPr>
                 <w:rFonts w:ascii="Calibri" w:eastAsia="宋体" w:hAnsi="Calibri" w:cs="Times New Roman"/>
                 <w:color w:val="000000"/>
               </w:rPr>
-              <w:t>Adj</w:t>
-            </w:r>
-            <w:proofErr w:type="spellEnd"/>
-            <w:r>
-              <w:rPr>
-                <w:rFonts w:ascii="Calibri" w:eastAsia="宋体" w:hAnsi="Calibri" w:cs="Times New Roman"/>
-                <w:color w:val="000000"/>
-              </w:rPr>
-              <w:t xml:space="preserve"> R2</w:t>
+              <w:t>Adj R2</w:t>
             </w:r>
           </w:p>
         </w:tc>
@@ -8105,21 +7860,12 @@
                 <w:color w:val="000000"/>
               </w:rPr>
             </w:pPr>
-            <w:proofErr w:type="spellStart"/>
             <w:r>
               <w:rPr>
                 <w:rFonts w:ascii="Calibri" w:eastAsia="宋体" w:hAnsi="Calibri" w:cs="Times New Roman"/>
                 <w:color w:val="000000"/>
               </w:rPr>
-              <w:t>Adj</w:t>
-            </w:r>
-            <w:proofErr w:type="spellEnd"/>
-            <w:r>
-              <w:rPr>
-                <w:rFonts w:ascii="Calibri" w:eastAsia="宋体" w:hAnsi="Calibri" w:cs="Times New Roman"/>
-                <w:color w:val="000000"/>
-              </w:rPr>
-              <w:t xml:space="preserve"> R2</w:t>
+              <w:t>Adj R2</w:t>
             </w:r>
           </w:p>
         </w:tc>
@@ -10271,21 +10017,12 @@
                 <w:color w:val="000000"/>
               </w:rPr>
             </w:pPr>
-            <w:proofErr w:type="spellStart"/>
             <w:r>
               <w:rPr>
                 <w:rFonts w:ascii="Calibri" w:eastAsia="宋体" w:hAnsi="Calibri" w:cs="Times New Roman"/>
                 <w:color w:val="000000"/>
               </w:rPr>
-              <w:t>Adj</w:t>
-            </w:r>
-            <w:proofErr w:type="spellEnd"/>
-            <w:r>
-              <w:rPr>
-                <w:rFonts w:ascii="Calibri" w:eastAsia="宋体" w:hAnsi="Calibri" w:cs="Times New Roman"/>
-                <w:color w:val="000000"/>
-              </w:rPr>
-              <w:t xml:space="preserve"> R2</w:t>
+              <w:t>Adj R2</w:t>
             </w:r>
           </w:p>
         </w:tc>
@@ -10344,21 +10081,12 @@
                 <w:color w:val="000000"/>
               </w:rPr>
             </w:pPr>
-            <w:proofErr w:type="spellStart"/>
             <w:r>
               <w:rPr>
                 <w:rFonts w:ascii="Calibri" w:eastAsia="宋体" w:hAnsi="Calibri" w:cs="Times New Roman"/>
                 <w:color w:val="000000"/>
               </w:rPr>
-              <w:t>Adj</w:t>
-            </w:r>
-            <w:proofErr w:type="spellEnd"/>
-            <w:r>
-              <w:rPr>
-                <w:rFonts w:ascii="Calibri" w:eastAsia="宋体" w:hAnsi="Calibri" w:cs="Times New Roman"/>
-                <w:color w:val="000000"/>
-              </w:rPr>
-              <w:t xml:space="preserve"> R2</w:t>
+              <w:t>Adj R2</w:t>
             </w:r>
           </w:p>
         </w:tc>
@@ -10417,21 +10145,12 @@
                 <w:color w:val="000000"/>
               </w:rPr>
             </w:pPr>
-            <w:proofErr w:type="spellStart"/>
             <w:r>
               <w:rPr>
                 <w:rFonts w:ascii="Calibri" w:eastAsia="宋体" w:hAnsi="Calibri" w:cs="Times New Roman"/>
                 <w:color w:val="000000"/>
               </w:rPr>
-              <w:t>Adj</w:t>
-            </w:r>
-            <w:proofErr w:type="spellEnd"/>
-            <w:r>
-              <w:rPr>
-                <w:rFonts w:ascii="Calibri" w:eastAsia="宋体" w:hAnsi="Calibri" w:cs="Times New Roman"/>
-                <w:color w:val="000000"/>
-              </w:rPr>
-              <w:t xml:space="preserve"> R2</w:t>
+              <w:t>Adj R2</w:t>
             </w:r>
           </w:p>
         </w:tc>
@@ -10490,21 +10209,12 @@
                 <w:color w:val="000000"/>
               </w:rPr>
             </w:pPr>
-            <w:proofErr w:type="spellStart"/>
             <w:r>
               <w:rPr>
                 <w:rFonts w:ascii="Calibri" w:eastAsia="宋体" w:hAnsi="Calibri" w:cs="Times New Roman"/>
                 <w:color w:val="000000"/>
               </w:rPr>
-              <w:t>Adj</w:t>
-            </w:r>
-            <w:proofErr w:type="spellEnd"/>
-            <w:r>
-              <w:rPr>
-                <w:rFonts w:ascii="Calibri" w:eastAsia="宋体" w:hAnsi="Calibri" w:cs="Times New Roman"/>
-                <w:color w:val="000000"/>
-              </w:rPr>
-              <w:t xml:space="preserve"> R2</w:t>
+              <w:t>Adj R2</w:t>
             </w:r>
           </w:p>
         </w:tc>
@@ -10563,21 +10273,12 @@
                 <w:color w:val="000000"/>
               </w:rPr>
             </w:pPr>
-            <w:proofErr w:type="spellStart"/>
             <w:r>
               <w:rPr>
                 <w:rFonts w:ascii="Calibri" w:eastAsia="宋体" w:hAnsi="Calibri" w:cs="Times New Roman"/>
                 <w:color w:val="000000"/>
               </w:rPr>
-              <w:t>Adj</w:t>
-            </w:r>
-            <w:proofErr w:type="spellEnd"/>
-            <w:r>
-              <w:rPr>
-                <w:rFonts w:ascii="Calibri" w:eastAsia="宋体" w:hAnsi="Calibri" w:cs="Times New Roman"/>
-                <w:color w:val="000000"/>
-              </w:rPr>
-              <w:t xml:space="preserve"> R2</w:t>
+              <w:t>Adj R2</w:t>
             </w:r>
           </w:p>
         </w:tc>
@@ -12327,21 +12028,12 @@
                 <w:color w:val="000000"/>
               </w:rPr>
             </w:pPr>
-            <w:proofErr w:type="spellStart"/>
             <w:r>
               <w:rPr>
                 <w:rFonts w:ascii="Calibri" w:eastAsia="宋体" w:hAnsi="Calibri" w:cs="Times New Roman"/>
                 <w:color w:val="000000"/>
               </w:rPr>
-              <w:t>Adj</w:t>
-            </w:r>
-            <w:proofErr w:type="spellEnd"/>
-            <w:r>
-              <w:rPr>
-                <w:rFonts w:ascii="Calibri" w:eastAsia="宋体" w:hAnsi="Calibri" w:cs="Times New Roman"/>
-                <w:color w:val="000000"/>
-              </w:rPr>
-              <w:t xml:space="preserve"> R2</w:t>
+              <w:t>Adj R2</w:t>
             </w:r>
           </w:p>
         </w:tc>
@@ -12400,21 +12092,12 @@
                 <w:color w:val="000000"/>
               </w:rPr>
             </w:pPr>
-            <w:proofErr w:type="spellStart"/>
             <w:r>
               <w:rPr>
                 <w:rFonts w:ascii="Calibri" w:eastAsia="宋体" w:hAnsi="Calibri" w:cs="Times New Roman"/>
                 <w:color w:val="000000"/>
               </w:rPr>
-              <w:t>Adj</w:t>
-            </w:r>
-            <w:proofErr w:type="spellEnd"/>
-            <w:r>
-              <w:rPr>
-                <w:rFonts w:ascii="Calibri" w:eastAsia="宋体" w:hAnsi="Calibri" w:cs="Times New Roman"/>
-                <w:color w:val="000000"/>
-              </w:rPr>
-              <w:t xml:space="preserve"> R2</w:t>
+              <w:t>Adj R2</w:t>
             </w:r>
           </w:p>
         </w:tc>
@@ -12473,21 +12156,12 @@
                 <w:color w:val="000000"/>
               </w:rPr>
             </w:pPr>
-            <w:proofErr w:type="spellStart"/>
             <w:r>
               <w:rPr>
                 <w:rFonts w:ascii="Calibri" w:eastAsia="宋体" w:hAnsi="Calibri" w:cs="Times New Roman"/>
                 <w:color w:val="000000"/>
               </w:rPr>
-              <w:t>Adj</w:t>
-            </w:r>
-            <w:proofErr w:type="spellEnd"/>
-            <w:r>
-              <w:rPr>
-                <w:rFonts w:ascii="Calibri" w:eastAsia="宋体" w:hAnsi="Calibri" w:cs="Times New Roman"/>
-                <w:color w:val="000000"/>
-              </w:rPr>
-              <w:t xml:space="preserve"> R2</w:t>
+              <w:t>Adj R2</w:t>
             </w:r>
           </w:p>
         </w:tc>
@@ -12546,21 +12220,12 @@
                 <w:color w:val="000000"/>
               </w:rPr>
             </w:pPr>
-            <w:proofErr w:type="spellStart"/>
             <w:r>
               <w:rPr>
                 <w:rFonts w:ascii="Calibri" w:eastAsia="宋体" w:hAnsi="Calibri" w:cs="Times New Roman"/>
                 <w:color w:val="000000"/>
               </w:rPr>
-              <w:t>Adj</w:t>
-            </w:r>
-            <w:proofErr w:type="spellEnd"/>
-            <w:r>
-              <w:rPr>
-                <w:rFonts w:ascii="Calibri" w:eastAsia="宋体" w:hAnsi="Calibri" w:cs="Times New Roman"/>
-                <w:color w:val="000000"/>
-              </w:rPr>
-              <w:t xml:space="preserve"> R2</w:t>
+              <w:t>Adj R2</w:t>
             </w:r>
           </w:p>
         </w:tc>
@@ -12619,21 +12284,12 @@
                 <w:color w:val="000000"/>
               </w:rPr>
             </w:pPr>
-            <w:proofErr w:type="spellStart"/>
             <w:r>
               <w:rPr>
                 <w:rFonts w:ascii="Calibri" w:eastAsia="宋体" w:hAnsi="Calibri" w:cs="Times New Roman"/>
                 <w:color w:val="000000"/>
               </w:rPr>
-              <w:t>Adj</w:t>
-            </w:r>
-            <w:proofErr w:type="spellEnd"/>
-            <w:r>
-              <w:rPr>
-                <w:rFonts w:ascii="Calibri" w:eastAsia="宋体" w:hAnsi="Calibri" w:cs="Times New Roman"/>
-                <w:color w:val="000000"/>
-              </w:rPr>
-              <w:t xml:space="preserve"> R2</w:t>
+              <w:t>Adj R2</w:t>
             </w:r>
           </w:p>
         </w:tc>
@@ -14318,21 +13974,7 @@
         <w:rPr>
           <w:rFonts w:ascii="Calibri" w:hAnsi="Calibri"/>
         </w:rPr>
-        <w:t xml:space="preserve">, MAC cannot change memory limit so </w:t>
-      </w:r>
-      <w:proofErr w:type="spellStart"/>
-      <w:r>
-        <w:rPr>
-          <w:rFonts w:ascii="Calibri" w:hAnsi="Calibri"/>
-        </w:rPr>
-        <w:t>Jia</w:t>
-      </w:r>
-      <w:proofErr w:type="spellEnd"/>
-      <w:r>
-        <w:rPr>
-          <w:rFonts w:ascii="Calibri" w:hAnsi="Calibri"/>
-        </w:rPr>
-        <w:t xml:space="preserve"> cannot p</w:t>
+        <w:t>, MAC cannot change memory limit so Jia cannot p</w:t>
       </w:r>
       <w:r>
         <w:rPr>
@@ -14350,21 +13992,7 @@
         <w:rPr>
           <w:rFonts w:ascii="Calibri" w:hAnsi="Calibri"/>
         </w:rPr>
-        <w:t xml:space="preserve">not feasible on </w:t>
-      </w:r>
-      <w:proofErr w:type="spellStart"/>
-      <w:r>
-        <w:rPr>
-          <w:rFonts w:ascii="Calibri" w:hAnsi="Calibri"/>
-        </w:rPr>
-        <w:t>Zhenyu’s</w:t>
-      </w:r>
-      <w:proofErr w:type="spellEnd"/>
-      <w:r>
-        <w:rPr>
-          <w:rFonts w:ascii="Calibri" w:hAnsi="Calibri"/>
-        </w:rPr>
-        <w:t xml:space="preserve"> laptop </w:t>
+        <w:t xml:space="preserve">not feasible on Zhenyu’s laptop </w:t>
       </w:r>
       <w:r>
         <w:rPr>
@@ -14462,70 +14090,12 @@
         </w:rPr>
         <w:t xml:space="preserve">like: </w:t>
       </w:r>
-      <w:proofErr w:type="spellStart"/>
-      <w:r>
-        <w:rPr>
-          <w:rFonts w:ascii="Calibri" w:hAnsi="Calibri"/>
-        </w:rPr>
-        <w:t>bigmemory</w:t>
-      </w:r>
-      <w:proofErr w:type="spellEnd"/>
-      <w:r>
-        <w:rPr>
-          <w:rFonts w:ascii="Calibri" w:hAnsi="Calibri"/>
-        </w:rPr>
-        <w:t xml:space="preserve">, </w:t>
-      </w:r>
-      <w:proofErr w:type="spellStart"/>
-      <w:r>
-        <w:rPr>
-          <w:rFonts w:ascii="Calibri" w:hAnsi="Calibri"/>
-        </w:rPr>
-        <w:t>biganalytics</w:t>
-      </w:r>
-      <w:proofErr w:type="spellEnd"/>
-      <w:r>
-        <w:rPr>
-          <w:rFonts w:ascii="Calibri" w:hAnsi="Calibri"/>
-        </w:rPr>
-        <w:t xml:space="preserve">, synchronicity, </w:t>
-      </w:r>
-      <w:proofErr w:type="spellStart"/>
-      <w:r>
-        <w:rPr>
-          <w:rFonts w:ascii="Calibri" w:hAnsi="Calibri"/>
-        </w:rPr>
-        <w:t>bigalgebra</w:t>
-      </w:r>
-      <w:proofErr w:type="spellEnd"/>
-      <w:r>
-        <w:rPr>
-          <w:rFonts w:ascii="Calibri" w:hAnsi="Calibri"/>
-        </w:rPr>
-        <w:t xml:space="preserve">, </w:t>
-      </w:r>
-      <w:proofErr w:type="spellStart"/>
-      <w:r>
-        <w:rPr>
-          <w:rFonts w:ascii="Calibri" w:hAnsi="Calibri"/>
-        </w:rPr>
-        <w:t>biglm</w:t>
-      </w:r>
-      <w:proofErr w:type="spellEnd"/>
-      <w:r>
-        <w:rPr>
-          <w:rFonts w:ascii="Calibri" w:hAnsi="Calibri"/>
-        </w:rPr>
-        <w:t xml:space="preserve"> and </w:t>
-      </w:r>
-      <w:proofErr w:type="spellStart"/>
-      <w:r>
-        <w:rPr>
-          <w:rFonts w:ascii="Calibri" w:hAnsi="Calibri"/>
-        </w:rPr>
-        <w:t>bigtabulate</w:t>
-      </w:r>
-      <w:proofErr w:type="spellEnd"/>
+      <w:r>
+        <w:rPr>
+          <w:rFonts w:ascii="Calibri" w:hAnsi="Calibri"/>
+        </w:rPr>
+        <w:t>bigmemory, biganalytics, synchronicity, bigalgebra, biglm and bigtabulate</w:t>
+      </w:r>
       <w:r>
         <w:rPr>
           <w:rFonts w:ascii="Calibri" w:hAnsi="Calibri"/>
@@ -15041,21 +14611,7 @@
               <w:rPr>
                 <w:rFonts w:ascii="Calibri" w:hAnsi="Calibri"/>
               </w:rPr>
-              <w:t xml:space="preserve">NYSE </w:t>
-            </w:r>
-            <w:proofErr w:type="spellStart"/>
-            <w:r>
-              <w:rPr>
-                <w:rFonts w:ascii="Calibri" w:hAnsi="Calibri"/>
-              </w:rPr>
-              <w:t>Arca</w:t>
-            </w:r>
-            <w:proofErr w:type="spellEnd"/>
-            <w:r>
-              <w:rPr>
-                <w:rFonts w:ascii="Calibri" w:hAnsi="Calibri"/>
-              </w:rPr>
-              <w:t xml:space="preserve"> Exchange</w:t>
+              <w:t>NYSE Arca Exchange</w:t>
             </w:r>
           </w:p>
         </w:tc>
@@ -15471,16 +15027,8 @@
               <w:rPr>
                 <w:rFonts w:ascii="Calibri" w:hAnsi="Calibri"/>
               </w:rPr>
-              <w:t xml:space="preserve">BATS Exchange </w:t>
-            </w:r>
-            <w:proofErr w:type="spellStart"/>
-            <w:r>
-              <w:rPr>
-                <w:rFonts w:ascii="Calibri" w:hAnsi="Calibri"/>
-              </w:rPr>
-              <w:t>Inc</w:t>
-            </w:r>
-            <w:proofErr w:type="spellEnd"/>
+              <w:t>BATS Exchange Inc</w:t>
+            </w:r>
           </w:p>
         </w:tc>
       </w:tr>
@@ -15532,9 +15080,17 @@
           <w:szCs w:val="23"/>
           <w:shd w:val="clear" w:color="auto" w:fill="FFFFFF"/>
         </w:rPr>
-        <w:t xml:space="preserve">Given there are more than 7000 stocks listed across all trading venues, it will be unrealistic to analyze the problem starting from all 7000 stocks, we decide to perform analysis for AAPL on 20130424 trading data which has significant volume across major trading venues. Once </w:t>
-      </w:r>
-      <w:proofErr w:type="gramStart"/>
+        <w:t xml:space="preserve">Given there are more than 7000 stocks listed across all trading venues, it will be unrealistic to analyze the problem starting from all 7000 stocks, we decide to perform analysis for AAPL on 20130424 trading data which has significant volume across major trading venues. Once meaningful results is achieved for AAPL, we will expand our analysis to all 7000 stocks and multiple trading days. Also we noticed that the trading behavior during opening auction and closing auction is different from the trading behavior during other market hours, thus we divided the trading day into three sub groups: EDT 9:30:00 - 9:39:59 (UTC 13:30:00 - 13:39:59), EDT 9:40:00 - 15:49:59 (UTC 13:40:00 - 19:49:59), EDT 15:50:00 - 16:00:00 (UTC 19:50:00 - 20:00:00) corresponds to “early” time group, “midday” time group and “late” time group. </w:t>
+      </w:r>
+    </w:p>
+    <w:p>
+      <w:pPr>
+        <w:rPr>
+          <w:rFonts w:ascii="Calibri" w:eastAsia="宋体" w:hAnsi="Calibri" w:cs="宋体"/>
+          <w:sz w:val="24"/>
+          <w:szCs w:val="24"/>
+        </w:rPr>
+      </w:pPr>
       <w:r>
         <w:rPr>
           <w:rFonts w:ascii="Calibri" w:eastAsia="宋体" w:hAnsi="Calibri" w:cs="Arial"/>
@@ -15543,9 +15099,26 @@
           <w:szCs w:val="23"/>
           <w:shd w:val="clear" w:color="auto" w:fill="FFFFFF"/>
         </w:rPr>
-        <w:t>meaningful results is</w:t>
-      </w:r>
-      <w:proofErr w:type="gramEnd"/>
+        <w:t xml:space="preserve">In the first step of the analysis, we are interested to see the trading volume distribution across trading venues for the three time groups. </w:t>
+      </w:r>
+    </w:p>
+    <w:p>
+      <w:pPr>
+        <w:rPr>
+          <w:rFonts w:ascii="Calibri" w:eastAsia="宋体" w:hAnsi="Calibri" w:cs="宋体"/>
+          <w:sz w:val="24"/>
+          <w:szCs w:val="24"/>
+        </w:rPr>
+      </w:pPr>
+    </w:p>
+    <w:p>
+      <w:pPr>
+        <w:rPr>
+          <w:rFonts w:ascii="Calibri" w:eastAsia="宋体" w:hAnsi="Calibri" w:cs="宋体"/>
+          <w:sz w:val="24"/>
+          <w:szCs w:val="24"/>
+        </w:rPr>
+      </w:pPr>
       <w:r>
         <w:rPr>
           <w:rFonts w:ascii="Calibri" w:eastAsia="宋体" w:hAnsi="Calibri" w:cs="Arial"/>
@@ -15554,7 +15127,8 @@
           <w:szCs w:val="23"/>
           <w:shd w:val="clear" w:color="auto" w:fill="FFFFFF"/>
         </w:rPr>
-        <w:t xml:space="preserve"> achieved for AAPL, we will expand our analysis to all 7000 stocks and multiple trading days. Also we noticed that the trading behavior during opening auction and closing auction is different from the trading behavior during other market hours, thus we divided the trading day into three sub groups: EDT 9:30:00 - 9:39:59 (UTC 13:30:00 - 13:39:59), EDT 9:40:00 - 15:49:59 (UTC 13:40:00 - 19:49:59), EDT 15:50:00 - 16:00:00 (UTC 19:50:00 - 20:00:00) corresponds to “early” time group, “midday” time group and “late” time group. </w:t>
+        <w:lastRenderedPageBreak/>
+        <w:t>First we aggregated all security symbols according to primary trading venue, we treat all securities have the same primary trading venue as a group. We analyzed trade volume across trading venues and presented in the following charts:</w:t>
       </w:r>
     </w:p>
     <w:p>
@@ -15573,77 +15147,7 @@
           <w:szCs w:val="23"/>
           <w:shd w:val="clear" w:color="auto" w:fill="FFFFFF"/>
         </w:rPr>
-        <w:t xml:space="preserve">In the first step of the analysis, we are interested to see the trading volume distribution across trading venues for the three time groups. </w:t>
-      </w:r>
-    </w:p>
-    <w:p>
-      <w:pPr>
-        <w:rPr>
-          <w:rFonts w:ascii="Calibri" w:eastAsia="宋体" w:hAnsi="Calibri" w:cs="宋体"/>
-          <w:sz w:val="24"/>
-          <w:szCs w:val="24"/>
-        </w:rPr>
-      </w:pPr>
-    </w:p>
-    <w:p>
-      <w:pPr>
-        <w:rPr>
-          <w:rFonts w:ascii="Calibri" w:eastAsia="宋体" w:hAnsi="Calibri" w:cs="宋体"/>
-          <w:sz w:val="24"/>
-          <w:szCs w:val="24"/>
-        </w:rPr>
-      </w:pPr>
-      <w:r>
-        <w:rPr>
-          <w:rFonts w:ascii="Calibri" w:eastAsia="宋体" w:hAnsi="Calibri" w:cs="Arial"/>
-          <w:color w:val="222222"/>
-          <w:sz w:val="23"/>
-          <w:szCs w:val="23"/>
-          <w:shd w:val="clear" w:color="auto" w:fill="FFFFFF"/>
-        </w:rPr>
-        <w:lastRenderedPageBreak/>
-        <w:t>First we aggregated all security symbols according to primary trading venue, we treat all securities have the same primary trading venue as a group. We analyzed trade volume across trading venues and presented in the following charts:</w:t>
-      </w:r>
-    </w:p>
-    <w:p>
-      <w:pPr>
-        <w:rPr>
-          <w:rFonts w:ascii="Calibri" w:eastAsia="宋体" w:hAnsi="Calibri" w:cs="宋体"/>
-          <w:sz w:val="24"/>
-          <w:szCs w:val="24"/>
-        </w:rPr>
-      </w:pPr>
-      <w:r>
-        <w:rPr>
-          <w:rFonts w:ascii="Calibri" w:eastAsia="宋体" w:hAnsi="Calibri" w:cs="Arial"/>
-          <w:color w:val="222222"/>
-          <w:sz w:val="23"/>
-          <w:szCs w:val="23"/>
-          <w:shd w:val="clear" w:color="auto" w:fill="FFFFFF"/>
-        </w:rPr>
-        <w:t xml:space="preserve">Primary trading venue </w:t>
-      </w:r>
-      <w:proofErr w:type="gramStart"/>
-      <w:r>
-        <w:rPr>
-          <w:rFonts w:ascii="Calibri" w:eastAsia="宋体" w:hAnsi="Calibri" w:cs="Arial"/>
-          <w:color w:val="222222"/>
-          <w:sz w:val="23"/>
-          <w:szCs w:val="23"/>
-          <w:shd w:val="clear" w:color="auto" w:fill="FFFFFF"/>
-        </w:rPr>
-        <w:t>A</w:t>
-      </w:r>
-      <w:proofErr w:type="gramEnd"/>
-      <w:r>
-        <w:rPr>
-          <w:rFonts w:ascii="Calibri" w:eastAsia="宋体" w:hAnsi="Calibri" w:cs="Arial"/>
-          <w:color w:val="222222"/>
-          <w:sz w:val="23"/>
-          <w:szCs w:val="23"/>
-          <w:shd w:val="clear" w:color="auto" w:fill="FFFFFF"/>
-        </w:rPr>
-        <w:t xml:space="preserve"> group:</w:t>
+        <w:t>Primary trading venue A group:</w:t>
       </w:r>
       <w:r>
         <w:rPr>
@@ -16109,9 +15613,34 @@
           <w:szCs w:val="23"/>
           <w:shd w:val="clear" w:color="auto" w:fill="FFFFFF"/>
         </w:rPr>
-        <w:t xml:space="preserve">Furthermore, we decompose the trade volume within D group to D1 and </w:t>
-      </w:r>
-      <w:proofErr w:type="gramStart"/>
+        <w:t xml:space="preserve">Furthermore, we decompose the trade volume within D group to D1 and D2, D1 is where trade price occurs at midpoint of bid/ask price with tolerance of 1 cent, D2 are other traders happened in D. The rationale is to separate dark pool flows from the rest of D since the quotes are not shown in these market, the trades tend to occur outside of the mid-price range. </w:t>
+      </w:r>
+    </w:p>
+    <w:p>
+      <w:pPr>
+        <w:rPr>
+          <w:rFonts w:ascii="Calibri" w:eastAsia="宋体" w:hAnsi="Calibri" w:cs="宋体"/>
+          <w:sz w:val="24"/>
+          <w:szCs w:val="24"/>
+        </w:rPr>
+      </w:pPr>
+      <w:r>
+        <w:rPr>
+          <w:rFonts w:ascii="Calibri" w:eastAsia="宋体" w:hAnsi="Calibri" w:cs="宋体"/>
+          <w:sz w:val="24"/>
+          <w:szCs w:val="24"/>
+        </w:rPr>
+        <w:br/>
+      </w:r>
+    </w:p>
+    <w:p>
+      <w:pPr>
+        <w:rPr>
+          <w:rFonts w:ascii="Calibri" w:eastAsia="宋体" w:hAnsi="Calibri" w:cs="宋体"/>
+          <w:sz w:val="24"/>
+          <w:szCs w:val="24"/>
+        </w:rPr>
+      </w:pPr>
       <w:r>
         <w:rPr>
           <w:rFonts w:ascii="Calibri" w:eastAsia="宋体" w:hAnsi="Calibri" w:cs="Arial"/>
@@ -16120,9 +15649,17 @@
           <w:szCs w:val="23"/>
           <w:shd w:val="clear" w:color="auto" w:fill="FFFFFF"/>
         </w:rPr>
-        <w:t>D2,</w:t>
-      </w:r>
-      <w:proofErr w:type="gramEnd"/>
+        <w:t>Decomposition of AAPL:</w:t>
+      </w:r>
+    </w:p>
+    <w:p>
+      <w:pPr>
+        <w:rPr>
+          <w:rFonts w:ascii="Calibri" w:eastAsia="宋体" w:hAnsi="Calibri" w:cs="宋体"/>
+          <w:sz w:val="24"/>
+          <w:szCs w:val="24"/>
+        </w:rPr>
+      </w:pPr>
       <w:r>
         <w:rPr>
           <w:rFonts w:ascii="Calibri" w:eastAsia="宋体" w:hAnsi="Calibri" w:cs="Arial"/>
@@ -16131,24 +15668,7 @@
           <w:szCs w:val="23"/>
           <w:shd w:val="clear" w:color="auto" w:fill="FFFFFF"/>
         </w:rPr>
-        <w:t xml:space="preserve"> D1 is where trade price occurs at midpoint of bid/ask price with tolerance of 1 cent, D2 are other traders happened in D. The rationale is to separate dark pool flows from the rest of D since the quotes are not shown in these market, the trades tend to occur outside of the mid-price range. </w:t>
-      </w:r>
-    </w:p>
-    <w:p>
-      <w:pPr>
-        <w:rPr>
-          <w:rFonts w:ascii="Calibri" w:eastAsia="宋体" w:hAnsi="Calibri" w:cs="宋体"/>
-          <w:sz w:val="24"/>
-          <w:szCs w:val="24"/>
-        </w:rPr>
-      </w:pPr>
-      <w:r>
-        <w:rPr>
-          <w:rFonts w:ascii="Calibri" w:eastAsia="宋体" w:hAnsi="Calibri" w:cs="宋体"/>
-          <w:sz w:val="24"/>
-          <w:szCs w:val="24"/>
-        </w:rPr>
-        <w:br/>
+        <w:t>Venue                     Early          Midday         Late</w:t>
       </w:r>
     </w:p>
     <w:p>
@@ -16167,7 +15687,7 @@
           <w:szCs w:val="23"/>
           <w:shd w:val="clear" w:color="auto" w:fill="FFFFFF"/>
         </w:rPr>
-        <w:t>Decomposition of AAPL:</w:t>
+        <w:t>D1(midpoint)          0.02%        1.46%          0.78%</w:t>
       </w:r>
     </w:p>
     <w:p>
@@ -16186,7 +15706,7 @@
           <w:szCs w:val="23"/>
           <w:shd w:val="clear" w:color="auto" w:fill="FFFFFF"/>
         </w:rPr>
-        <w:t>Venue                     Early          Midday         Late</w:t>
+        <w:t>D2(nonmid point)   54.35%      54.81%        55.81%</w:t>
       </w:r>
     </w:p>
     <w:p>
@@ -16197,7 +15717,6 @@
           <w:szCs w:val="24"/>
         </w:rPr>
       </w:pPr>
-      <w:proofErr w:type="gramStart"/>
       <w:r>
         <w:rPr>
           <w:rFonts w:ascii="Calibri" w:eastAsia="宋体" w:hAnsi="Calibri" w:cs="Arial"/>
@@ -16206,9 +15725,17 @@
           <w:szCs w:val="23"/>
           <w:shd w:val="clear" w:color="auto" w:fill="FFFFFF"/>
         </w:rPr>
-        <w:t>D1(</w:t>
-      </w:r>
-      <w:proofErr w:type="gramEnd"/>
+        <w:t>Q(primary venue)   9.88%       11.01%        16.08%</w:t>
+      </w:r>
+    </w:p>
+    <w:p>
+      <w:pPr>
+        <w:rPr>
+          <w:rFonts w:ascii="Calibri" w:eastAsia="宋体" w:hAnsi="Calibri" w:cs="宋体"/>
+          <w:sz w:val="24"/>
+          <w:szCs w:val="24"/>
+        </w:rPr>
+      </w:pPr>
       <w:r>
         <w:rPr>
           <w:rFonts w:ascii="Calibri" w:eastAsia="宋体" w:hAnsi="Calibri" w:cs="Arial"/>
@@ -16217,7 +15744,7 @@
           <w:szCs w:val="23"/>
           <w:shd w:val="clear" w:color="auto" w:fill="FFFFFF"/>
         </w:rPr>
-        <w:t>midpoint)          0.02%        1.46%          0.78%</w:t>
+        <w:t>others                     35.75%      32.71%        27.33%</w:t>
       </w:r>
     </w:p>
     <w:p>
@@ -16228,7 +15755,15 @@
           <w:szCs w:val="24"/>
         </w:rPr>
       </w:pPr>
-      <w:proofErr w:type="gramStart"/>
+    </w:p>
+    <w:p>
+      <w:pPr>
+        <w:rPr>
+          <w:rFonts w:ascii="Calibri" w:eastAsia="宋体" w:hAnsi="Calibri" w:cs="宋体"/>
+          <w:sz w:val="24"/>
+          <w:szCs w:val="24"/>
+        </w:rPr>
+      </w:pPr>
       <w:r>
         <w:rPr>
           <w:rFonts w:ascii="Calibri" w:eastAsia="宋体" w:hAnsi="Calibri" w:cs="Arial"/>
@@ -16237,10 +15772,27 @@
           <w:szCs w:val="23"/>
           <w:shd w:val="clear" w:color="auto" w:fill="FFFFFF"/>
         </w:rPr>
-        <w:t>D2(</w:t>
-      </w:r>
-      <w:proofErr w:type="spellStart"/>
-      <w:proofErr w:type="gramEnd"/>
+        <w:lastRenderedPageBreak/>
+        <w:t>Since AAPL has a relatively high stock price compared to other securities, we are afraid that the result may be biased, so we conducted analysis on BAC as well.</w:t>
+      </w:r>
+    </w:p>
+    <w:p>
+      <w:pPr>
+        <w:rPr>
+          <w:rFonts w:ascii="Calibri" w:eastAsia="宋体" w:hAnsi="Calibri" w:cs="宋体"/>
+          <w:sz w:val="24"/>
+          <w:szCs w:val="24"/>
+        </w:rPr>
+      </w:pPr>
+    </w:p>
+    <w:p>
+      <w:pPr>
+        <w:rPr>
+          <w:rFonts w:ascii="Calibri" w:eastAsia="宋体" w:hAnsi="Calibri" w:cs="宋体"/>
+          <w:sz w:val="24"/>
+          <w:szCs w:val="24"/>
+        </w:rPr>
+      </w:pPr>
       <w:r>
         <w:rPr>
           <w:rFonts w:ascii="Calibri" w:eastAsia="宋体" w:hAnsi="Calibri" w:cs="Arial"/>
@@ -16249,9 +15801,17 @@
           <w:szCs w:val="23"/>
           <w:shd w:val="clear" w:color="auto" w:fill="FFFFFF"/>
         </w:rPr>
-        <w:t>nonmid</w:t>
-      </w:r>
-      <w:proofErr w:type="spellEnd"/>
+        <w:t>Venue                     Early          Midday         Late</w:t>
+      </w:r>
+    </w:p>
+    <w:p>
+      <w:pPr>
+        <w:rPr>
+          <w:rFonts w:ascii="Calibri" w:eastAsia="宋体" w:hAnsi="Calibri" w:cs="宋体"/>
+          <w:sz w:val="24"/>
+          <w:szCs w:val="24"/>
+        </w:rPr>
+      </w:pPr>
       <w:r>
         <w:rPr>
           <w:rFonts w:ascii="Calibri" w:eastAsia="宋体" w:hAnsi="Calibri" w:cs="Arial"/>
@@ -16260,7 +15820,7 @@
           <w:szCs w:val="23"/>
           <w:shd w:val="clear" w:color="auto" w:fill="FFFFFF"/>
         </w:rPr>
-        <w:t xml:space="preserve"> point)   54.35%      54.81%        55.81%</w:t>
+        <w:t>D1(midpoint)          8.90%        16.69%        13.03%</w:t>
       </w:r>
     </w:p>
     <w:p>
@@ -16271,7 +15831,6 @@
           <w:szCs w:val="24"/>
         </w:rPr>
       </w:pPr>
-      <w:proofErr w:type="gramStart"/>
       <w:r>
         <w:rPr>
           <w:rFonts w:ascii="Calibri" w:eastAsia="宋体" w:hAnsi="Calibri" w:cs="Arial"/>
@@ -16280,9 +15839,17 @@
           <w:szCs w:val="23"/>
           <w:shd w:val="clear" w:color="auto" w:fill="FFFFFF"/>
         </w:rPr>
-        <w:t>Q(</w:t>
-      </w:r>
-      <w:proofErr w:type="gramEnd"/>
+        <w:t>D2(nonmid point)   38.27%      41.41%        37.20%</w:t>
+      </w:r>
+    </w:p>
+    <w:p>
+      <w:pPr>
+        <w:rPr>
+          <w:rFonts w:ascii="Calibri" w:eastAsia="宋体" w:hAnsi="Calibri" w:cs="宋体"/>
+          <w:sz w:val="24"/>
+          <w:szCs w:val="24"/>
+        </w:rPr>
+      </w:pPr>
       <w:r>
         <w:rPr>
           <w:rFonts w:ascii="Calibri" w:eastAsia="宋体" w:hAnsi="Calibri" w:cs="Arial"/>
@@ -16291,7 +15858,7 @@
           <w:szCs w:val="23"/>
           <w:shd w:val="clear" w:color="auto" w:fill="FFFFFF"/>
         </w:rPr>
-        <w:t>primary venue)   9.88%       11.01%        16.08%</w:t>
+        <w:t>N(primary venue)   4.81%        2.52%          4.31%</w:t>
       </w:r>
     </w:p>
     <w:p>
@@ -16302,7 +15869,6 @@
           <w:szCs w:val="24"/>
         </w:rPr>
       </w:pPr>
-      <w:proofErr w:type="gramStart"/>
       <w:r>
         <w:rPr>
           <w:rFonts w:ascii="Calibri" w:eastAsia="宋体" w:hAnsi="Calibri" w:cs="Arial"/>
@@ -16311,211 +15877,7 @@
           <w:szCs w:val="23"/>
           <w:shd w:val="clear" w:color="auto" w:fill="FFFFFF"/>
         </w:rPr>
-        <w:t>others</w:t>
-      </w:r>
-      <w:proofErr w:type="gramEnd"/>
-      <w:r>
-        <w:rPr>
-          <w:rFonts w:ascii="Calibri" w:eastAsia="宋体" w:hAnsi="Calibri" w:cs="Arial"/>
-          <w:color w:val="222222"/>
-          <w:sz w:val="23"/>
-          <w:szCs w:val="23"/>
-          <w:shd w:val="clear" w:color="auto" w:fill="FFFFFF"/>
-        </w:rPr>
-        <w:t xml:space="preserve">                     35.75%      32.71%        27.33%</w:t>
-      </w:r>
-    </w:p>
-    <w:p>
-      <w:pPr>
-        <w:rPr>
-          <w:rFonts w:ascii="Calibri" w:eastAsia="宋体" w:hAnsi="Calibri" w:cs="宋体"/>
-          <w:sz w:val="24"/>
-          <w:szCs w:val="24"/>
-        </w:rPr>
-      </w:pPr>
-    </w:p>
-    <w:p>
-      <w:pPr>
-        <w:rPr>
-          <w:rFonts w:ascii="Calibri" w:eastAsia="宋体" w:hAnsi="Calibri" w:cs="宋体"/>
-          <w:sz w:val="24"/>
-          <w:szCs w:val="24"/>
-        </w:rPr>
-      </w:pPr>
-      <w:r>
-        <w:rPr>
-          <w:rFonts w:ascii="Calibri" w:eastAsia="宋体" w:hAnsi="Calibri" w:cs="Arial"/>
-          <w:color w:val="222222"/>
-          <w:sz w:val="23"/>
-          <w:szCs w:val="23"/>
-          <w:shd w:val="clear" w:color="auto" w:fill="FFFFFF"/>
-        </w:rPr>
-        <w:lastRenderedPageBreak/>
-        <w:t>Since AAPL has a relatively high stock price compared to other securities, we are afraid that the result may be biased, so we conducted analysis on BAC as well.</w:t>
-      </w:r>
-    </w:p>
-    <w:p>
-      <w:pPr>
-        <w:rPr>
-          <w:rFonts w:ascii="Calibri" w:eastAsia="宋体" w:hAnsi="Calibri" w:cs="宋体"/>
-          <w:sz w:val="24"/>
-          <w:szCs w:val="24"/>
-        </w:rPr>
-      </w:pPr>
-    </w:p>
-    <w:p>
-      <w:pPr>
-        <w:rPr>
-          <w:rFonts w:ascii="Calibri" w:eastAsia="宋体" w:hAnsi="Calibri" w:cs="宋体"/>
-          <w:sz w:val="24"/>
-          <w:szCs w:val="24"/>
-        </w:rPr>
-      </w:pPr>
-      <w:r>
-        <w:rPr>
-          <w:rFonts w:ascii="Calibri" w:eastAsia="宋体" w:hAnsi="Calibri" w:cs="Arial"/>
-          <w:color w:val="222222"/>
-          <w:sz w:val="23"/>
-          <w:szCs w:val="23"/>
-          <w:shd w:val="clear" w:color="auto" w:fill="FFFFFF"/>
-        </w:rPr>
-        <w:t>Venue                     Early          Midday         Late</w:t>
-      </w:r>
-    </w:p>
-    <w:p>
-      <w:pPr>
-        <w:rPr>
-          <w:rFonts w:ascii="Calibri" w:eastAsia="宋体" w:hAnsi="Calibri" w:cs="宋体"/>
-          <w:sz w:val="24"/>
-          <w:szCs w:val="24"/>
-        </w:rPr>
-      </w:pPr>
-      <w:proofErr w:type="gramStart"/>
-      <w:r>
-        <w:rPr>
-          <w:rFonts w:ascii="Calibri" w:eastAsia="宋体" w:hAnsi="Calibri" w:cs="Arial"/>
-          <w:color w:val="222222"/>
-          <w:sz w:val="23"/>
-          <w:szCs w:val="23"/>
-          <w:shd w:val="clear" w:color="auto" w:fill="FFFFFF"/>
-        </w:rPr>
-        <w:t>D1(</w:t>
-      </w:r>
-      <w:proofErr w:type="gramEnd"/>
-      <w:r>
-        <w:rPr>
-          <w:rFonts w:ascii="Calibri" w:eastAsia="宋体" w:hAnsi="Calibri" w:cs="Arial"/>
-          <w:color w:val="222222"/>
-          <w:sz w:val="23"/>
-          <w:szCs w:val="23"/>
-          <w:shd w:val="clear" w:color="auto" w:fill="FFFFFF"/>
-        </w:rPr>
-        <w:t>midpoint)          8.90%        16.69%        13.03%</w:t>
-      </w:r>
-    </w:p>
-    <w:p>
-      <w:pPr>
-        <w:rPr>
-          <w:rFonts w:ascii="Calibri" w:eastAsia="宋体" w:hAnsi="Calibri" w:cs="宋体"/>
-          <w:sz w:val="24"/>
-          <w:szCs w:val="24"/>
-        </w:rPr>
-      </w:pPr>
-      <w:proofErr w:type="gramStart"/>
-      <w:r>
-        <w:rPr>
-          <w:rFonts w:ascii="Calibri" w:eastAsia="宋体" w:hAnsi="Calibri" w:cs="Arial"/>
-          <w:color w:val="222222"/>
-          <w:sz w:val="23"/>
-          <w:szCs w:val="23"/>
-          <w:shd w:val="clear" w:color="auto" w:fill="FFFFFF"/>
-        </w:rPr>
-        <w:t>D2(</w:t>
-      </w:r>
-      <w:proofErr w:type="spellStart"/>
-      <w:proofErr w:type="gramEnd"/>
-      <w:r>
-        <w:rPr>
-          <w:rFonts w:ascii="Calibri" w:eastAsia="宋体" w:hAnsi="Calibri" w:cs="Arial"/>
-          <w:color w:val="222222"/>
-          <w:sz w:val="23"/>
-          <w:szCs w:val="23"/>
-          <w:shd w:val="clear" w:color="auto" w:fill="FFFFFF"/>
-        </w:rPr>
-        <w:t>nonmid</w:t>
-      </w:r>
-      <w:proofErr w:type="spellEnd"/>
-      <w:r>
-        <w:rPr>
-          <w:rFonts w:ascii="Calibri" w:eastAsia="宋体" w:hAnsi="Calibri" w:cs="Arial"/>
-          <w:color w:val="222222"/>
-          <w:sz w:val="23"/>
-          <w:szCs w:val="23"/>
-          <w:shd w:val="clear" w:color="auto" w:fill="FFFFFF"/>
-        </w:rPr>
-        <w:t xml:space="preserve"> point)   38.27%      41.41%        37.20%</w:t>
-      </w:r>
-    </w:p>
-    <w:p>
-      <w:pPr>
-        <w:rPr>
-          <w:rFonts w:ascii="Calibri" w:eastAsia="宋体" w:hAnsi="Calibri" w:cs="宋体"/>
-          <w:sz w:val="24"/>
-          <w:szCs w:val="24"/>
-        </w:rPr>
-      </w:pPr>
-      <w:proofErr w:type="gramStart"/>
-      <w:r>
-        <w:rPr>
-          <w:rFonts w:ascii="Calibri" w:eastAsia="宋体" w:hAnsi="Calibri" w:cs="Arial"/>
-          <w:color w:val="222222"/>
-          <w:sz w:val="23"/>
-          <w:szCs w:val="23"/>
-          <w:shd w:val="clear" w:color="auto" w:fill="FFFFFF"/>
-        </w:rPr>
-        <w:t>N(</w:t>
-      </w:r>
-      <w:proofErr w:type="gramEnd"/>
-      <w:r>
-        <w:rPr>
-          <w:rFonts w:ascii="Calibri" w:eastAsia="宋体" w:hAnsi="Calibri" w:cs="Arial"/>
-          <w:color w:val="222222"/>
-          <w:sz w:val="23"/>
-          <w:szCs w:val="23"/>
-          <w:shd w:val="clear" w:color="auto" w:fill="FFFFFF"/>
-        </w:rPr>
-        <w:t>primary venue)   4.81%        2.52%          4.31%</w:t>
-      </w:r>
-    </w:p>
-    <w:p>
-      <w:pPr>
-        <w:rPr>
-          <w:rFonts w:ascii="Calibri" w:eastAsia="宋体" w:hAnsi="Calibri" w:cs="宋体"/>
-          <w:sz w:val="24"/>
-          <w:szCs w:val="24"/>
-        </w:rPr>
-      </w:pPr>
-      <w:proofErr w:type="gramStart"/>
-      <w:r>
-        <w:rPr>
-          <w:rFonts w:ascii="Calibri" w:eastAsia="宋体" w:hAnsi="Calibri" w:cs="Arial"/>
-          <w:color w:val="222222"/>
-          <w:sz w:val="23"/>
-          <w:szCs w:val="23"/>
-          <w:shd w:val="clear" w:color="auto" w:fill="FFFFFF"/>
-        </w:rPr>
-        <w:t>others</w:t>
-      </w:r>
-      <w:proofErr w:type="gramEnd"/>
-      <w:r>
-        <w:rPr>
-          <w:rFonts w:ascii="Calibri" w:eastAsia="宋体" w:hAnsi="Calibri" w:cs="Arial"/>
-          <w:color w:val="222222"/>
-          <w:sz w:val="23"/>
-          <w:szCs w:val="23"/>
-          <w:shd w:val="clear" w:color="auto" w:fill="FFFFFF"/>
-        </w:rPr>
-        <w:t xml:space="preserve">                     48.02%      44.38%        45.56%</w:t>
+        <w:t>others                     48.02%      44.38%        45.56%</w:t>
       </w:r>
     </w:p>
     <w:p>
@@ -16812,20 +16174,8 @@
           <w:szCs w:val="23"/>
           <w:shd w:val="clear" w:color="auto" w:fill="FFFFFF"/>
         </w:rPr>
-        <w:t xml:space="preserve">High </w:t>
-      </w:r>
-      <w:proofErr w:type="spellStart"/>
-      <w:r>
-        <w:rPr>
-          <w:rFonts w:ascii="Calibri" w:eastAsia="宋体" w:hAnsi="Calibri" w:cs="Arial"/>
-          <w:color w:val="222222"/>
-          <w:sz w:val="23"/>
-          <w:szCs w:val="23"/>
-          <w:shd w:val="clear" w:color="auto" w:fill="FFFFFF"/>
-        </w:rPr>
-        <w:t>Vol</w:t>
-      </w:r>
-      <w:proofErr w:type="spellEnd"/>
+        <w:t>High Vol</w:t>
+      </w:r>
     </w:p>
     <w:p>
       <w:pPr>
@@ -16910,20 +16260,8 @@
           <w:szCs w:val="23"/>
           <w:shd w:val="clear" w:color="auto" w:fill="FFFFFF"/>
         </w:rPr>
-        <w:t xml:space="preserve">Low </w:t>
-      </w:r>
-      <w:proofErr w:type="spellStart"/>
-      <w:r>
-        <w:rPr>
-          <w:rFonts w:ascii="Calibri" w:eastAsia="宋体" w:hAnsi="Calibri" w:cs="Arial"/>
-          <w:color w:val="222222"/>
-          <w:sz w:val="23"/>
-          <w:szCs w:val="23"/>
-          <w:shd w:val="clear" w:color="auto" w:fill="FFFFFF"/>
-        </w:rPr>
-        <w:t>Vol</w:t>
-      </w:r>
-      <w:proofErr w:type="spellEnd"/>
+        <w:t>Low Vol</w:t>
+      </w:r>
     </w:p>
     <w:p>
       <w:pPr>
@@ -17160,9 +16498,8 @@
           <w:szCs w:val="23"/>
           <w:shd w:val="clear" w:color="auto" w:fill="FFFFFF"/>
         </w:rPr>
-        <w:t xml:space="preserve">The </w:t>
-      </w:r>
-      <w:proofErr w:type="gramStart"/>
+        <w:t xml:space="preserve">The definition of best quotes are debatable.  We perform some analysis on the best bid/ask based on the last bid/ask that closest to the trade as a benchmark and also based on the amount of quotes distribution.  The result shows that N,P,Q are the most popular quote </w:t>
+      </w:r>
       <w:r>
         <w:rPr>
           <w:rFonts w:ascii="Calibri" w:eastAsia="宋体" w:hAnsi="Calibri" w:cs="Arial"/>
@@ -17171,73 +16508,8 @@
           <w:szCs w:val="23"/>
           <w:shd w:val="clear" w:color="auto" w:fill="FFFFFF"/>
         </w:rPr>
-        <w:t>definition of best quotes are</w:t>
-      </w:r>
-      <w:proofErr w:type="gramEnd"/>
-      <w:r>
-        <w:rPr>
-          <w:rFonts w:ascii="Calibri" w:eastAsia="宋体" w:hAnsi="Calibri" w:cs="Arial"/>
-          <w:color w:val="222222"/>
-          <w:sz w:val="23"/>
-          <w:szCs w:val="23"/>
-          <w:shd w:val="clear" w:color="auto" w:fill="FFFFFF"/>
-        </w:rPr>
-        <w:t xml:space="preserve"> debatable.  We perform some analysis on the best bid/ask based on the last bid/ask that closest to the trade as a benchmark and also based on the amount of quotes distribution.  The result shows that N</w:t>
-      </w:r>
-      <w:proofErr w:type="gramStart"/>
-      <w:r>
-        <w:rPr>
-          <w:rFonts w:ascii="Calibri" w:eastAsia="宋体" w:hAnsi="Calibri" w:cs="Arial"/>
-          <w:color w:val="222222"/>
-          <w:sz w:val="23"/>
-          <w:szCs w:val="23"/>
-          <w:shd w:val="clear" w:color="auto" w:fill="FFFFFF"/>
-        </w:rPr>
-        <w:t>,P,Q</w:t>
-      </w:r>
-      <w:proofErr w:type="gramEnd"/>
-      <w:r>
-        <w:rPr>
-          <w:rFonts w:ascii="Calibri" w:eastAsia="宋体" w:hAnsi="Calibri" w:cs="Arial"/>
-          <w:color w:val="222222"/>
-          <w:sz w:val="23"/>
-          <w:szCs w:val="23"/>
-          <w:shd w:val="clear" w:color="auto" w:fill="FFFFFF"/>
-        </w:rPr>
-        <w:t xml:space="preserve"> are the most popular quote </w:t>
-      </w:r>
-      <w:r>
-        <w:rPr>
-          <w:rFonts w:ascii="Calibri" w:eastAsia="宋体" w:hAnsi="Calibri" w:cs="Arial"/>
-          <w:color w:val="222222"/>
-          <w:sz w:val="23"/>
-          <w:szCs w:val="23"/>
-          <w:shd w:val="clear" w:color="auto" w:fill="FFFFFF"/>
-        </w:rPr>
         <w:lastRenderedPageBreak/>
-        <w:t xml:space="preserve">exchange by best bid/ask and by amount of quotes.  Beside the N/P/Q, the </w:t>
-      </w:r>
-      <w:proofErr w:type="gramStart"/>
-      <w:r>
-        <w:rPr>
-          <w:rFonts w:ascii="Calibri" w:eastAsia="宋体" w:hAnsi="Calibri" w:cs="Arial"/>
-          <w:color w:val="222222"/>
-          <w:sz w:val="23"/>
-          <w:szCs w:val="23"/>
-          <w:shd w:val="clear" w:color="auto" w:fill="FFFFFF"/>
-        </w:rPr>
-        <w:t>amount</w:t>
-      </w:r>
-      <w:proofErr w:type="gramEnd"/>
-      <w:r>
-        <w:rPr>
-          <w:rFonts w:ascii="Calibri" w:eastAsia="宋体" w:hAnsi="Calibri" w:cs="Arial"/>
-          <w:color w:val="222222"/>
-          <w:sz w:val="23"/>
-          <w:szCs w:val="23"/>
-          <w:shd w:val="clear" w:color="auto" w:fill="FFFFFF"/>
-        </w:rPr>
-        <w:t xml:space="preserve"> of quotes we observe are distributed quite evenly among other remaining exchanges.</w:t>
+        <w:t>exchange by best bid/ask and by amount of quotes.  Beside the N/P/Q, the amount of quotes we observe are distributed quite evenly among other remaining exchanges.</w:t>
       </w:r>
     </w:p>
     <w:p>
@@ -17514,23 +16786,8 @@
         <w:rPr>
           <w:rFonts w:ascii="Calibri" w:hAnsi="Calibri"/>
         </w:rPr>
-        <w:t xml:space="preserve"> </w:t>
-      </w:r>
-      <w:proofErr w:type="gramStart"/>
-      <w:r>
-        <w:rPr>
-          <w:rFonts w:ascii="Calibri" w:hAnsi="Calibri"/>
-        </w:rPr>
-        <w:t>where</w:t>
-      </w:r>
-      <w:proofErr w:type="gramEnd"/>
-      <w:r>
-        <w:rPr>
-          <w:rFonts w:ascii="Calibri" w:hAnsi="Calibri"/>
-        </w:rPr>
-        <w:t xml:space="preserve"> O</w:t>
-      </w:r>
-      <w:proofErr w:type="spellStart"/>
+        <w:t xml:space="preserve"> where O</w:t>
+      </w:r>
       <w:r>
         <w:rPr>
           <w:rFonts w:ascii="Calibri" w:hAnsi="Calibri"/>
@@ -17538,19 +16795,11 @@
         </w:rPr>
         <w:t>i</w:t>
       </w:r>
-      <w:proofErr w:type="spellEnd"/>
-      <w:r>
-        <w:rPr>
-          <w:rFonts w:ascii="Calibri" w:hAnsi="Calibri"/>
-        </w:rPr>
-        <w:t xml:space="preserve"> is observation, and </w:t>
-      </w:r>
-      <w:proofErr w:type="spellStart"/>
-      <w:r>
-        <w:rPr>
-          <w:rFonts w:ascii="Calibri" w:hAnsi="Calibri"/>
-        </w:rPr>
-        <w:t>E</w:t>
+      <w:r>
+        <w:rPr>
+          <w:rFonts w:ascii="Calibri" w:hAnsi="Calibri"/>
+        </w:rPr>
+        <w:t xml:space="preserve"> is observation, and E</w:t>
       </w:r>
       <w:r>
         <w:rPr>
@@ -17559,7 +16808,6 @@
         </w:rPr>
         <w:t>i</w:t>
       </w:r>
-      <w:proofErr w:type="spellEnd"/>
       <w:r>
         <w:rPr>
           <w:rFonts w:ascii="Calibri" w:hAnsi="Calibri"/>
@@ -17622,19 +16870,11 @@
           <w:rFonts w:ascii="Calibri" w:hAnsi="Calibri"/>
         </w:rPr>
       </w:pPr>
-      <w:proofErr w:type="spellStart"/>
-      <w:r>
-        <w:rPr>
-          <w:rFonts w:ascii="Calibri" w:hAnsi="Calibri"/>
-        </w:rPr>
-        <w:t>Cramér's</w:t>
-      </w:r>
-      <w:proofErr w:type="spellEnd"/>
-      <w:r>
-        <w:rPr>
-          <w:rFonts w:ascii="Calibri" w:hAnsi="Calibri"/>
-        </w:rPr>
-        <w:t xml:space="preserve"> V is another popular measure of association between two nominal variables, giving a value between 0 and 1.</w:t>
+      <w:r>
+        <w:rPr>
+          <w:rFonts w:ascii="Calibri" w:hAnsi="Calibri"/>
+        </w:rPr>
+        <w:t>Cramér's V is another popular measure of association between two nominal variables, giving a value between 0 and 1.</w:t>
       </w:r>
     </w:p>
     <w:p>
@@ -17643,19 +16883,11 @@
           <w:rFonts w:ascii="Calibri" w:hAnsi="Calibri"/>
         </w:rPr>
       </w:pPr>
-      <w:proofErr w:type="spellStart"/>
-      <w:r>
-        <w:rPr>
-          <w:rFonts w:ascii="Calibri" w:hAnsi="Calibri"/>
-        </w:rPr>
-        <w:t>Cramér's</w:t>
-      </w:r>
-      <w:proofErr w:type="spellEnd"/>
-      <w:r>
-        <w:rPr>
-          <w:rFonts w:ascii="Calibri" w:hAnsi="Calibri"/>
-        </w:rPr>
-        <w:t xml:space="preserve"> V = </w:t>
+      <w:r>
+        <w:rPr>
+          <w:rFonts w:ascii="Calibri" w:hAnsi="Calibri"/>
+        </w:rPr>
+        <w:t xml:space="preserve">Cramér's V = </w:t>
       </w:r>
       <m:oMath>
         <m:rad>
@@ -17708,19 +16940,11 @@
                 </m:sSup>
               </m:num>
               <m:den>
-                <w:proofErr w:type="gramStart"/>
                 <m:r>
                   <w:rPr>
                     <w:rFonts w:ascii="Cambria Math" w:hAnsi="Cambria Math"/>
                   </w:rPr>
-                  <m:t>N(</m:t>
-                </m:r>
-                <w:proofErr w:type="gramEnd"/>
-                <m:r>
-                  <w:rPr>
-                    <w:rFonts w:ascii="Cambria Math" w:hAnsi="Cambria Math"/>
-                  </w:rPr>
-                  <m:t>k-1)</m:t>
+                  <m:t>N(k-1)</m:t>
                 </m:r>
               </m:den>
             </m:f>
@@ -17731,21 +16955,7 @@
         <w:rPr>
           <w:rFonts w:ascii="Calibri" w:hAnsi="Calibri"/>
         </w:rPr>
-        <w:t xml:space="preserve">  where N is the total number of observations and k is the minimum of row number and column number. Interpretation of </w:t>
-      </w:r>
-      <w:proofErr w:type="spellStart"/>
-      <w:r>
-        <w:rPr>
-          <w:rFonts w:ascii="Calibri" w:hAnsi="Calibri"/>
-        </w:rPr>
-        <w:t>Cramér's</w:t>
-      </w:r>
-      <w:proofErr w:type="spellEnd"/>
-      <w:r>
-        <w:rPr>
-          <w:rFonts w:ascii="Calibri" w:hAnsi="Calibri"/>
-        </w:rPr>
-        <w:t xml:space="preserve"> V is like correlation.</w:t>
+        <w:t xml:space="preserve">  where N is the total number of observations and k is the minimum of row number and column number. Interpretation of Cramér's V is like correlation.</w:t>
       </w:r>
     </w:p>
     <w:p>
@@ -17781,21 +16991,12 @@
                 <w:b/>
               </w:rPr>
             </w:pPr>
-            <w:proofErr w:type="spellStart"/>
             <w:r>
               <w:rPr>
                 <w:rFonts w:ascii="Calibri" w:hAnsi="Calibri"/>
                 <w:b/>
               </w:rPr>
-              <w:t>Cramér's</w:t>
-            </w:r>
-            <w:proofErr w:type="spellEnd"/>
-            <w:r>
-              <w:rPr>
-                <w:rFonts w:ascii="Calibri" w:hAnsi="Calibri"/>
-                <w:b/>
-              </w:rPr>
-              <w:t xml:space="preserve"> V</w:t>
+              <w:t>Cramér's V</w:t>
             </w:r>
           </w:p>
         </w:tc>
@@ -18039,23 +17240,7 @@
           <w:rFonts w:ascii="Calibri" w:hAnsi="Calibri"/>
           <w:i/>
         </w:rPr>
-        <w:t xml:space="preserve">Table 1: Interpretation of </w:t>
-      </w:r>
-      <w:proofErr w:type="spellStart"/>
-      <w:r>
-        <w:rPr>
-          <w:rFonts w:ascii="Calibri" w:hAnsi="Calibri"/>
-          <w:i/>
-        </w:rPr>
-        <w:t>Cramér's</w:t>
-      </w:r>
-      <w:proofErr w:type="spellEnd"/>
-      <w:r>
-        <w:rPr>
-          <w:rFonts w:ascii="Calibri" w:hAnsi="Calibri"/>
-          <w:i/>
-        </w:rPr>
-        <w:t xml:space="preserve"> V</w:t>
+        <w:t>Table 1: Interpretation of Cramér's V</w:t>
       </w:r>
     </w:p>
     <w:p>
@@ -18133,43 +17318,7 @@
           <w:sz w:val="24"/>
           <w:szCs w:val="24"/>
         </w:rPr>
-        <w:t xml:space="preserve">We divide the trading venue into four categories: D1 (non block-trade in </w:t>
-      </w:r>
-      <w:proofErr w:type="spellStart"/>
-      <w:r>
-        <w:rPr>
-          <w:rFonts w:ascii="Calibri" w:hAnsi="Calibri"/>
-          <w:sz w:val="24"/>
-          <w:szCs w:val="24"/>
-        </w:rPr>
-        <w:t>darkpool</w:t>
-      </w:r>
-      <w:proofErr w:type="spellEnd"/>
-      <w:r>
-        <w:rPr>
-          <w:rFonts w:ascii="Calibri" w:hAnsi="Calibri"/>
-          <w:sz w:val="24"/>
-          <w:szCs w:val="24"/>
-        </w:rPr>
-        <w:t xml:space="preserve">), D2 (block-trade in </w:t>
-      </w:r>
-      <w:proofErr w:type="spellStart"/>
-      <w:r>
-        <w:rPr>
-          <w:rFonts w:ascii="Calibri" w:hAnsi="Calibri"/>
-          <w:sz w:val="24"/>
-          <w:szCs w:val="24"/>
-        </w:rPr>
-        <w:t>darkpool</w:t>
-      </w:r>
-      <w:proofErr w:type="spellEnd"/>
-      <w:r>
-        <w:rPr>
-          <w:rFonts w:ascii="Calibri" w:hAnsi="Calibri"/>
-          <w:sz w:val="24"/>
-          <w:szCs w:val="24"/>
-        </w:rPr>
-        <w:t>), Q (NASDAQ, which is the primary exchange of AAPL), O (all the other trading venues)</w:t>
+        <w:t>We divide the trading venue into four categories: D1 (non block-trade in darkpool), D2 (block-trade in darkpool), Q (NASDAQ, which is the primary exchange of AAPL), O (all the other trading venues)</w:t>
       </w:r>
     </w:p>
     <w:p>
@@ -18606,19 +17755,11 @@
                 <w:rFonts w:ascii="Calibri" w:hAnsi="Calibri"/>
               </w:rPr>
             </w:pPr>
-            <w:proofErr w:type="gramStart"/>
-            <w:r>
-              <w:rPr>
-                <w:rFonts w:ascii="Calibri" w:hAnsi="Calibri"/>
-              </w:rPr>
-              <w:t>Cramer’s  v</w:t>
-            </w:r>
-            <w:proofErr w:type="gramEnd"/>
-            <w:r>
-              <w:rPr>
-                <w:rFonts w:ascii="Calibri" w:hAnsi="Calibri"/>
-              </w:rPr>
-              <w:t xml:space="preserve"> = 0.04832802 – No Relationship</w:t>
+            <w:r>
+              <w:rPr>
+                <w:rFonts w:ascii="Calibri" w:hAnsi="Calibri"/>
+              </w:rPr>
+              <w:t>Cramer’s  v = 0.04832802 – No Relationship</w:t>
             </w:r>
           </w:p>
         </w:tc>
@@ -19309,35 +18450,7 @@
         <w:rPr>
           <w:rFonts w:ascii="Calibri" w:hAnsi="Calibri"/>
         </w:rPr>
-        <w:t xml:space="preserve">. Values of Cramer’s v are close, and the number of shares trade in </w:t>
-      </w:r>
-      <w:proofErr w:type="spellStart"/>
-      <w:r>
-        <w:rPr>
-          <w:rFonts w:ascii="Calibri" w:hAnsi="Calibri"/>
-        </w:rPr>
-        <w:t>darkpool</w:t>
-      </w:r>
-      <w:proofErr w:type="spellEnd"/>
-      <w:r>
-        <w:rPr>
-          <w:rFonts w:ascii="Calibri" w:hAnsi="Calibri"/>
-        </w:rPr>
-        <w:t xml:space="preserve"> as non-block (D1) is </w:t>
-      </w:r>
-      <w:proofErr w:type="spellStart"/>
-      <w:r>
-        <w:rPr>
-          <w:rFonts w:ascii="Calibri" w:hAnsi="Calibri"/>
-        </w:rPr>
-        <w:t>unproportionate</w:t>
-      </w:r>
-      <w:proofErr w:type="spellEnd"/>
-      <w:r>
-        <w:rPr>
-          <w:rFonts w:ascii="Calibri" w:hAnsi="Calibri"/>
-        </w:rPr>
-        <w:t xml:space="preserve"> large in midday.</w:t>
+        <w:t>. Values of Cramer’s v are close, and the number of shares trade in darkpool as non-block (D1) is unproportionate large in midday.</w:t>
       </w:r>
     </w:p>
     <w:p>
@@ -19673,19 +18786,11 @@
                 <w:rFonts w:ascii="Calibri" w:hAnsi="Calibri"/>
               </w:rPr>
             </w:pPr>
-            <w:proofErr w:type="gramStart"/>
-            <w:r>
-              <w:rPr>
-                <w:rFonts w:ascii="Calibri" w:hAnsi="Calibri"/>
-              </w:rPr>
-              <w:t>Cramer’s  v</w:t>
-            </w:r>
-            <w:proofErr w:type="gramEnd"/>
-            <w:r>
-              <w:rPr>
-                <w:rFonts w:ascii="Calibri" w:hAnsi="Calibri"/>
-              </w:rPr>
-              <w:t xml:space="preserve"> = 0.004832872  – No Relationship</w:t>
+            <w:r>
+              <w:rPr>
+                <w:rFonts w:ascii="Calibri" w:hAnsi="Calibri"/>
+              </w:rPr>
+              <w:t>Cramer’s  v = 0.004832872  – No Relationship</w:t>
             </w:r>
           </w:p>
         </w:tc>
@@ -20046,19 +19151,11 @@
                 <w:rFonts w:ascii="Calibri" w:hAnsi="Calibri"/>
               </w:rPr>
             </w:pPr>
-            <w:proofErr w:type="gramStart"/>
-            <w:r>
-              <w:rPr>
-                <w:rFonts w:ascii="Calibri" w:hAnsi="Calibri"/>
-              </w:rPr>
-              <w:t>Cramer’s  v</w:t>
-            </w:r>
-            <w:proofErr w:type="gramEnd"/>
-            <w:r>
-              <w:rPr>
-                <w:rFonts w:ascii="Calibri" w:hAnsi="Calibri"/>
-              </w:rPr>
-              <w:t xml:space="preserve"> = 0.0507463 – Weak Relationship</w:t>
+            <w:r>
+              <w:rPr>
+                <w:rFonts w:ascii="Calibri" w:hAnsi="Calibri"/>
+              </w:rPr>
+              <w:t>Cramer’s  v = 0.0507463 – Weak Relationship</w:t>
             </w:r>
           </w:p>
         </w:tc>
@@ -20201,14 +19298,7 @@
         <w:rPr>
           <w:rFonts w:ascii="Calibri" w:hAnsi="Calibri"/>
         </w:rPr>
-        <w:t xml:space="preserve">We are given observations </w:t>
-      </w:r>
-      <w:proofErr w:type="gramStart"/>
-      <w:r>
-        <w:rPr>
-          <w:rFonts w:ascii="Calibri" w:hAnsi="Calibri"/>
-        </w:rPr>
-        <w:t>X</w:t>
+        <w:t>We are given observations X</w:t>
       </w:r>
       <w:r>
         <w:rPr>
@@ -20221,14 +19311,7 @@
         <w:rPr>
           <w:rFonts w:ascii="Calibri" w:hAnsi="Calibri"/>
         </w:rPr>
-        <w:t>,…,</w:t>
-      </w:r>
-      <w:proofErr w:type="spellStart"/>
-      <w:r>
-        <w:rPr>
-          <w:rFonts w:ascii="Calibri" w:hAnsi="Calibri"/>
-        </w:rPr>
-        <w:t>X</w:t>
+        <w:t>,…,X</w:t>
       </w:r>
       <w:r>
         <w:rPr>
@@ -20237,34 +19320,11 @@
         </w:rPr>
         <w:t>n</w:t>
       </w:r>
-      <w:proofErr w:type="spellEnd"/>
-      <w:proofErr w:type="gramEnd"/>
-      <w:r>
-        <w:rPr>
-          <w:rFonts w:ascii="Calibri" w:hAnsi="Calibri"/>
-        </w:rPr>
-        <w:t xml:space="preserve">, and </w:t>
-      </w:r>
-      <w:proofErr w:type="spellStart"/>
-      <w:r>
-        <w:rPr>
-          <w:rFonts w:ascii="Calibri" w:hAnsi="Calibri"/>
-        </w:rPr>
-        <w:t>dissimilarites</w:t>
-      </w:r>
-      <w:proofErr w:type="spellEnd"/>
-      <w:r>
-        <w:rPr>
-          <w:rFonts w:ascii="Calibri" w:hAnsi="Calibri"/>
-        </w:rPr>
-        <w:t xml:space="preserve"> d(</w:t>
-      </w:r>
-      <w:proofErr w:type="spellStart"/>
-      <w:r>
-        <w:rPr>
-          <w:rFonts w:ascii="Calibri" w:hAnsi="Calibri"/>
-        </w:rPr>
-        <w:t>X</w:t>
+      <w:r>
+        <w:rPr>
+          <w:rFonts w:ascii="Calibri" w:hAnsi="Calibri"/>
+        </w:rPr>
+        <w:t>, and dissimilarites d(X</w:t>
       </w:r>
       <w:r>
         <w:rPr>
@@ -20286,26 +19346,11 @@
         </w:rPr>
         <w:t>j</w:t>
       </w:r>
-      <w:proofErr w:type="spellEnd"/>
-      <w:r>
-        <w:rPr>
-          <w:rFonts w:ascii="Calibri" w:hAnsi="Calibri"/>
-        </w:rPr>
-        <w:t xml:space="preserve">) for </w:t>
-      </w:r>
-      <w:proofErr w:type="spellStart"/>
-      <w:r>
-        <w:rPr>
-          <w:rFonts w:ascii="Calibri" w:hAnsi="Calibri"/>
-        </w:rPr>
-        <w:t>i</w:t>
-      </w:r>
-      <w:proofErr w:type="spellEnd"/>
-      <w:r>
-        <w:rPr>
-          <w:rFonts w:ascii="Calibri" w:hAnsi="Calibri"/>
-        </w:rPr>
-        <w:t>; j = 1,…,n.</w:t>
+      <w:r>
+        <w:rPr>
+          <w:rFonts w:ascii="Calibri" w:hAnsi="Calibri"/>
+        </w:rPr>
+        <w:t>) for i; j = 1,…,n.</w:t>
       </w:r>
     </w:p>
     <w:p>
@@ -20315,26 +19360,11 @@
           <w:rFonts w:ascii="Calibri" w:hAnsi="Calibri"/>
         </w:rPr>
       </w:pPr>
-      <w:proofErr w:type="gramStart"/>
-      <w:r>
-        <w:rPr>
-          <w:rFonts w:ascii="Calibri" w:hAnsi="Calibri"/>
-        </w:rPr>
-        <w:t>d</w:t>
-      </w:r>
-      <w:proofErr w:type="gramEnd"/>
-      <w:r>
-        <w:rPr>
-          <w:rFonts w:ascii="Calibri" w:hAnsi="Calibri"/>
-        </w:rPr>
-        <w:t>(</w:t>
-      </w:r>
-      <w:proofErr w:type="spellStart"/>
-      <w:r>
-        <w:rPr>
-          <w:rFonts w:ascii="Calibri" w:hAnsi="Calibri"/>
-        </w:rPr>
-        <w:t>X</w:t>
+      <w:r>
+        <w:rPr>
+          <w:rFonts w:ascii="Calibri" w:hAnsi="Calibri"/>
+        </w:rPr>
+        <w:t>d(X</w:t>
       </w:r>
       <w:r>
         <w:rPr>
@@ -20356,7 +19386,6 @@
         </w:rPr>
         <w:t>j</w:t>
       </w:r>
-      <w:proofErr w:type="spellEnd"/>
       <w:r>
         <w:rPr>
           <w:rFonts w:ascii="Calibri" w:hAnsi="Calibri"/>
@@ -20495,14 +19524,7 @@
         <w:rPr>
           <w:rFonts w:ascii="Calibri" w:hAnsi="Calibri"/>
         </w:rPr>
-        <w:t xml:space="preserve">Let K denote the number of clusters, and </w:t>
-      </w:r>
-      <w:proofErr w:type="spellStart"/>
-      <w:r>
-        <w:rPr>
-          <w:rFonts w:ascii="Calibri" w:hAnsi="Calibri"/>
-        </w:rPr>
-        <w:t>d</w:t>
+        <w:t>Let K denote the number of clusters, and d</w:t>
       </w:r>
       <w:r>
         <w:rPr>
@@ -20511,27 +19533,11 @@
         </w:rPr>
         <w:t>ij</w:t>
       </w:r>
-      <w:proofErr w:type="spellEnd"/>
-      <w:r>
-        <w:rPr>
-          <w:rFonts w:ascii="Calibri" w:hAnsi="Calibri"/>
-        </w:rPr>
-        <w:t xml:space="preserve"> = </w:t>
-      </w:r>
-      <w:proofErr w:type="gramStart"/>
-      <w:r>
-        <w:rPr>
-          <w:rFonts w:ascii="Calibri" w:hAnsi="Calibri"/>
-        </w:rPr>
-        <w:t>d(</w:t>
-      </w:r>
-      <w:proofErr w:type="spellStart"/>
-      <w:proofErr w:type="gramEnd"/>
-      <w:r>
-        <w:rPr>
-          <w:rFonts w:ascii="Calibri" w:hAnsi="Calibri"/>
-        </w:rPr>
-        <w:t>X</w:t>
+      <w:r>
+        <w:rPr>
+          <w:rFonts w:ascii="Calibri" w:hAnsi="Calibri"/>
+        </w:rPr>
+        <w:t xml:space="preserve"> = d(X</w:t>
       </w:r>
       <w:r>
         <w:rPr>
@@ -20553,7 +19559,6 @@
         </w:rPr>
         <w:t>j</w:t>
       </w:r>
-      <w:proofErr w:type="spellEnd"/>
       <w:r>
         <w:rPr>
           <w:rFonts w:ascii="Calibri" w:hAnsi="Calibri"/>
@@ -21392,19 +20397,11 @@
           <w:rFonts w:ascii="Calibri" w:hAnsi="Calibri"/>
         </w:rPr>
       </w:pPr>
-      <w:proofErr w:type="gramStart"/>
-      <w:r>
-        <w:rPr>
-          <w:rFonts w:ascii="Calibri" w:hAnsi="Calibri"/>
-        </w:rPr>
-        <w:t>with</w:t>
-      </w:r>
-      <w:proofErr w:type="gramEnd"/>
-      <w:r>
-        <w:rPr>
-          <w:rFonts w:ascii="Calibri" w:hAnsi="Calibri"/>
-        </w:rPr>
-        <w:t xml:space="preserve"> </w:t>
+      <w:r>
+        <w:rPr>
+          <w:rFonts w:ascii="Calibri" w:hAnsi="Calibri"/>
+        </w:rPr>
+        <w:t xml:space="preserve">with </w:t>
       </w:r>
       <m:oMath>
         <m:acc>
@@ -21694,21 +20691,7 @@
         <w:rPr>
           <w:rFonts w:ascii="Calibri" w:hAnsi="Calibri"/>
         </w:rPr>
-        <w:t>What we do here is trying to cluster all the securities in order to minimize the within-group variation (</w:t>
-      </w:r>
-      <w:proofErr w:type="gramStart"/>
-      <w:r>
-        <w:rPr>
-          <w:rFonts w:ascii="Calibri" w:hAnsi="Calibri"/>
-        </w:rPr>
-        <w:t>W(</w:t>
-      </w:r>
-      <w:proofErr w:type="gramEnd"/>
-      <w:r>
-        <w:rPr>
-          <w:rFonts w:ascii="Calibri" w:hAnsi="Calibri"/>
-        </w:rPr>
-        <w:t>K)) and maximize between-group variation (B(K)). Securities in the same cluster behave similarly, so we can explore the characteristic of each group. Basically we use k-means clustering, and we would choose the clusters with highest CH value.</w:t>
+        <w:t>What we do here is trying to cluster all the securities in order to minimize the within-group variation (W(K)) and maximize between-group variation (B(K)). Securities in the same cluster behave similarly, so we can explore the characteristic of each group. Basically we use k-means clustering, and we would choose the clusters with highest CH value.</w:t>
       </w:r>
     </w:p>
     <w:p>
@@ -22872,23 +21855,7 @@
                 <w:rFonts w:ascii="Calibri" w:hAnsi="Calibri"/>
                 <w:b/>
               </w:rPr>
-              <w:t xml:space="preserve"># </w:t>
-            </w:r>
-            <w:proofErr w:type="gramStart"/>
-            <w:r>
-              <w:rPr>
-                <w:rFonts w:ascii="Calibri" w:hAnsi="Calibri"/>
-                <w:b/>
-              </w:rPr>
-              <w:t>of</w:t>
-            </w:r>
-            <w:proofErr w:type="gramEnd"/>
-            <w:r>
-              <w:rPr>
-                <w:rFonts w:ascii="Calibri" w:hAnsi="Calibri"/>
-                <w:b/>
-              </w:rPr>
-              <w:t xml:space="preserve"> securities</w:t>
+              <w:t># of securities</w:t>
             </w:r>
           </w:p>
         </w:tc>
@@ -25335,23 +24302,7 @@
                 <w:rFonts w:ascii="Calibri" w:hAnsi="Calibri"/>
                 <w:b/>
               </w:rPr>
-              <w:t xml:space="preserve"># </w:t>
-            </w:r>
-            <w:proofErr w:type="gramStart"/>
-            <w:r>
-              <w:rPr>
-                <w:rFonts w:ascii="Calibri" w:hAnsi="Calibri"/>
-                <w:b/>
-              </w:rPr>
-              <w:t>of</w:t>
-            </w:r>
-            <w:proofErr w:type="gramEnd"/>
-            <w:r>
-              <w:rPr>
-                <w:rFonts w:ascii="Calibri" w:hAnsi="Calibri"/>
-                <w:b/>
-              </w:rPr>
-              <w:t xml:space="preserve"> securities</w:t>
+              <w:t># of securities</w:t>
             </w:r>
           </w:p>
         </w:tc>
@@ -30056,25 +29007,7 @@
           <w:sz w:val="24"/>
           <w:szCs w:val="24"/>
         </w:rPr>
-        <w:t xml:space="preserve">Most of securities are in Cluster </w:t>
-      </w:r>
-      <w:proofErr w:type="gramStart"/>
-      <w:r>
-        <w:rPr>
-          <w:rFonts w:ascii="Calibri" w:hAnsi="Calibri"/>
-          <w:sz w:val="24"/>
-          <w:szCs w:val="24"/>
-        </w:rPr>
-        <w:t>D1(</w:t>
-      </w:r>
-      <w:proofErr w:type="gramEnd"/>
-      <w:r>
-        <w:rPr>
-          <w:rFonts w:ascii="Calibri" w:hAnsi="Calibri"/>
-          <w:sz w:val="24"/>
-          <w:szCs w:val="24"/>
-        </w:rPr>
-        <w:t>26.6%), O(15.9%) and D2(38.1%). These 3 clusters are divided mainly based on dimension D.</w:t>
+        <w:t>Most of securities are in Cluster D1(26.6%), O(15.9%) and D2(38.1%). These 3 clusters are divided mainly based on dimension D.</w:t>
       </w:r>
     </w:p>
     <w:p>
@@ -30096,25 +29029,7 @@
           <w:sz w:val="24"/>
           <w:szCs w:val="24"/>
         </w:rPr>
-        <w:t xml:space="preserve">The center points for each cluster are consistent with observation from the pair plots. For example, securities in Cluster </w:t>
-      </w:r>
-      <w:proofErr w:type="gramStart"/>
-      <w:r>
-        <w:rPr>
-          <w:rFonts w:ascii="Calibri" w:hAnsi="Calibri"/>
-          <w:sz w:val="24"/>
-          <w:szCs w:val="24"/>
-        </w:rPr>
-        <w:t>D1(</w:t>
-      </w:r>
-      <w:proofErr w:type="gramEnd"/>
-      <w:r>
-        <w:rPr>
-          <w:rFonts w:ascii="Calibri" w:hAnsi="Calibri"/>
-          <w:sz w:val="24"/>
-          <w:szCs w:val="24"/>
-        </w:rPr>
-        <w:t>Black) seem to be mostly traded in D, and the center of this cluster has high value on dimension D. The significant values in each cluster have been labeled red.</w:t>
+        <w:t>The center points for each cluster are consistent with observation from the pair plots. For example, securities in Cluster D1(Black) seem to be mostly traded in D, and the center of this cluster has high value on dimension D. The significant values in each cluster have been labeled red.</w:t>
       </w:r>
     </w:p>
     <w:tbl>
@@ -31707,25 +30622,7 @@
           <w:sz w:val="24"/>
           <w:szCs w:val="24"/>
         </w:rPr>
-        <w:t xml:space="preserve">Cluster D2 </w:t>
-      </w:r>
-      <w:proofErr w:type="spellStart"/>
-      <w:r>
-        <w:rPr>
-          <w:rFonts w:ascii="Calibri" w:hAnsi="Calibri"/>
-          <w:sz w:val="24"/>
-          <w:szCs w:val="24"/>
-        </w:rPr>
-        <w:t>vs</w:t>
-      </w:r>
-      <w:proofErr w:type="spellEnd"/>
-      <w:r>
-        <w:rPr>
-          <w:rFonts w:ascii="Calibri" w:hAnsi="Calibri"/>
-          <w:sz w:val="24"/>
-          <w:szCs w:val="24"/>
-        </w:rPr>
-        <w:t xml:space="preserve"> other clusters: t = 6.2166, p-value = 6.235e-10</w:t>
+        <w:t>Cluster D2 vs other clusters: t = 6.2166, p-value = 6.235e-10</w:t>
       </w:r>
     </w:p>
     <w:p>
@@ -31747,25 +30644,7 @@
           <w:sz w:val="24"/>
           <w:szCs w:val="24"/>
         </w:rPr>
-        <w:t xml:space="preserve">Cluster D1 </w:t>
-      </w:r>
-      <w:proofErr w:type="spellStart"/>
-      <w:r>
-        <w:rPr>
-          <w:rFonts w:ascii="Calibri" w:hAnsi="Calibri"/>
-          <w:sz w:val="24"/>
-          <w:szCs w:val="24"/>
-        </w:rPr>
-        <w:t>vs</w:t>
-      </w:r>
-      <w:proofErr w:type="spellEnd"/>
-      <w:r>
-        <w:rPr>
-          <w:rFonts w:ascii="Calibri" w:hAnsi="Calibri"/>
-          <w:sz w:val="24"/>
-          <w:szCs w:val="24"/>
-        </w:rPr>
-        <w:t xml:space="preserve"> Cluster O: t = -2.142, p-value = 0.03237</w:t>
+        <w:t>Cluster D1 vs Cluster O: t = -2.142, p-value = 0.03237</w:t>
       </w:r>
     </w:p>
     <w:p>
@@ -31787,25 +30666,7 @@
           <w:sz w:val="24"/>
           <w:szCs w:val="24"/>
         </w:rPr>
-        <w:t xml:space="preserve">Cluster N </w:t>
-      </w:r>
-      <w:proofErr w:type="spellStart"/>
-      <w:r>
-        <w:rPr>
-          <w:rFonts w:ascii="Calibri" w:hAnsi="Calibri"/>
-          <w:sz w:val="24"/>
-          <w:szCs w:val="24"/>
-        </w:rPr>
-        <w:t>vs</w:t>
-      </w:r>
-      <w:proofErr w:type="spellEnd"/>
-      <w:r>
-        <w:rPr>
-          <w:rFonts w:ascii="Calibri" w:hAnsi="Calibri"/>
-          <w:sz w:val="24"/>
-          <w:szCs w:val="24"/>
-        </w:rPr>
-        <w:t xml:space="preserve"> Cluster P: t = -0.0568, p-value = 0.9547</w:t>
+        <w:t>Cluster N vs Cluster P: t = -0.0568, p-value = 0.9547</w:t>
       </w:r>
     </w:p>
     <w:p>
@@ -31827,25 +30688,7 @@
           <w:sz w:val="24"/>
           <w:szCs w:val="24"/>
         </w:rPr>
-        <w:t xml:space="preserve">Cluster Q </w:t>
-      </w:r>
-      <w:proofErr w:type="spellStart"/>
-      <w:r>
-        <w:rPr>
-          <w:rFonts w:ascii="Calibri" w:hAnsi="Calibri"/>
-          <w:sz w:val="24"/>
-          <w:szCs w:val="24"/>
-        </w:rPr>
-        <w:t>vs</w:t>
-      </w:r>
-      <w:proofErr w:type="spellEnd"/>
-      <w:r>
-        <w:rPr>
-          <w:rFonts w:ascii="Calibri" w:hAnsi="Calibri"/>
-          <w:sz w:val="24"/>
-          <w:szCs w:val="24"/>
-        </w:rPr>
-        <w:t xml:space="preserve"> other clusters: t = -10.0882, p-value &lt; 2.2e-16</w:t>
+        <w:t>Cluster Q vs other clusters: t = -10.0882, p-value &lt; 2.2e-16</w:t>
       </w:r>
     </w:p>
     <w:p>
@@ -32140,16 +30983,8 @@
               <w:rPr>
                 <w:rFonts w:ascii="Calibri" w:hAnsi="Calibri"/>
               </w:rPr>
-              <w:t>D1</w:t>
-            </w:r>
-            <w:proofErr w:type="gramStart"/>
-            <w:r>
-              <w:rPr>
-                <w:rFonts w:ascii="Calibri" w:hAnsi="Calibri"/>
-              </w:rPr>
-              <w:t>,N</w:t>
-            </w:r>
-            <w:proofErr w:type="gramEnd"/>
+              <w:t>D1,N</w:t>
+            </w:r>
           </w:p>
         </w:tc>
         <w:tc>
@@ -32166,16 +31001,8 @@
               <w:rPr>
                 <w:rFonts w:ascii="Calibri" w:hAnsi="Calibri"/>
               </w:rPr>
-              <w:t>D1</w:t>
-            </w:r>
-            <w:proofErr w:type="gramStart"/>
-            <w:r>
-              <w:rPr>
-                <w:rFonts w:ascii="Calibri" w:hAnsi="Calibri"/>
-              </w:rPr>
-              <w:t>,P</w:t>
-            </w:r>
-            <w:proofErr w:type="gramEnd"/>
+              <w:t>D1,P</w:t>
+            </w:r>
           </w:p>
         </w:tc>
         <w:tc>
@@ -32192,16 +31019,8 @@
               <w:rPr>
                 <w:rFonts w:ascii="Calibri" w:hAnsi="Calibri"/>
               </w:rPr>
-              <w:t>D</w:t>
-            </w:r>
-            <w:proofErr w:type="gramStart"/>
-            <w:r>
-              <w:rPr>
-                <w:rFonts w:ascii="Calibri" w:hAnsi="Calibri"/>
-              </w:rPr>
-              <w:t>,N</w:t>
-            </w:r>
-            <w:proofErr w:type="gramEnd"/>
+              <w:t>D,N</w:t>
+            </w:r>
           </w:p>
         </w:tc>
       </w:tr>
@@ -32238,16 +31057,8 @@
               <w:rPr>
                 <w:rFonts w:ascii="Calibri" w:hAnsi="Calibri"/>
               </w:rPr>
-              <w:t>D1</w:t>
-            </w:r>
-            <w:proofErr w:type="gramStart"/>
-            <w:r>
-              <w:rPr>
-                <w:rFonts w:ascii="Calibri" w:hAnsi="Calibri"/>
-              </w:rPr>
-              <w:t>,N,P</w:t>
-            </w:r>
-            <w:proofErr w:type="gramEnd"/>
+              <w:t>D1,N,P</w:t>
+            </w:r>
           </w:p>
         </w:tc>
         <w:tc>
@@ -32264,16 +31075,8 @@
               <w:rPr>
                 <w:rFonts w:ascii="Calibri" w:hAnsi="Calibri"/>
               </w:rPr>
-              <w:t>D1</w:t>
-            </w:r>
-            <w:proofErr w:type="gramStart"/>
-            <w:r>
-              <w:rPr>
-                <w:rFonts w:ascii="Calibri" w:hAnsi="Calibri"/>
-              </w:rPr>
-              <w:t>,P,D2</w:t>
-            </w:r>
-            <w:proofErr w:type="gramEnd"/>
+              <w:t>D1,P,D2</w:t>
+            </w:r>
           </w:p>
         </w:tc>
         <w:tc>
@@ -32290,16 +31093,8 @@
               <w:rPr>
                 <w:rFonts w:ascii="Calibri" w:hAnsi="Calibri"/>
               </w:rPr>
-              <w:t>D</w:t>
-            </w:r>
-            <w:proofErr w:type="gramStart"/>
-            <w:r>
-              <w:rPr>
-                <w:rFonts w:ascii="Calibri" w:hAnsi="Calibri"/>
-              </w:rPr>
-              <w:t>,N,Q</w:t>
-            </w:r>
-            <w:proofErr w:type="gramEnd"/>
+              <w:t>D,N,Q</w:t>
+            </w:r>
           </w:p>
         </w:tc>
       </w:tr>
@@ -32336,16 +31131,8 @@
               <w:rPr>
                 <w:rFonts w:ascii="Calibri" w:hAnsi="Calibri"/>
               </w:rPr>
-              <w:t>D1</w:t>
-            </w:r>
-            <w:proofErr w:type="gramStart"/>
-            <w:r>
-              <w:rPr>
-                <w:rFonts w:ascii="Calibri" w:hAnsi="Calibri"/>
-              </w:rPr>
-              <w:t>,N,P,Q</w:t>
-            </w:r>
-            <w:proofErr w:type="gramEnd"/>
+              <w:t>D1,N,P,Q</w:t>
+            </w:r>
           </w:p>
         </w:tc>
         <w:tc>
@@ -32362,16 +31149,8 @@
               <w:rPr>
                 <w:rFonts w:ascii="Calibri" w:hAnsi="Calibri"/>
               </w:rPr>
-              <w:t>D1</w:t>
-            </w:r>
-            <w:proofErr w:type="gramStart"/>
-            <w:r>
-              <w:rPr>
-                <w:rFonts w:ascii="Calibri" w:hAnsi="Calibri"/>
-              </w:rPr>
-              <w:t>,P,D2,N,Q</w:t>
-            </w:r>
-            <w:proofErr w:type="gramEnd"/>
+              <w:t>D1,P,D2,N,Q</w:t>
+            </w:r>
           </w:p>
         </w:tc>
         <w:tc>
@@ -32388,16 +31167,8 @@
               <w:rPr>
                 <w:rFonts w:ascii="Calibri" w:hAnsi="Calibri"/>
               </w:rPr>
-              <w:t>D</w:t>
-            </w:r>
-            <w:proofErr w:type="gramStart"/>
-            <w:r>
-              <w:rPr>
-                <w:rFonts w:ascii="Calibri" w:hAnsi="Calibri"/>
-              </w:rPr>
-              <w:t>,N,Q,P</w:t>
-            </w:r>
-            <w:proofErr w:type="gramEnd"/>
+              <w:t>D,N,Q,P</w:t>
+            </w:r>
           </w:p>
         </w:tc>
       </w:tr>
@@ -32434,16 +31205,8 @@
               <w:rPr>
                 <w:rFonts w:ascii="Calibri" w:hAnsi="Calibri"/>
               </w:rPr>
-              <w:t>D1</w:t>
-            </w:r>
-            <w:proofErr w:type="gramStart"/>
-            <w:r>
-              <w:rPr>
-                <w:rFonts w:ascii="Calibri" w:hAnsi="Calibri"/>
-              </w:rPr>
-              <w:t>,N,P,Q,D2</w:t>
-            </w:r>
-            <w:proofErr w:type="gramEnd"/>
+              <w:t>D1,N,P,Q,D2</w:t>
+            </w:r>
           </w:p>
         </w:tc>
         <w:tc>
@@ -32460,16 +31223,8 @@
               <w:rPr>
                 <w:rFonts w:ascii="Calibri" w:hAnsi="Calibri"/>
               </w:rPr>
-              <w:t>D1</w:t>
-            </w:r>
-            <w:proofErr w:type="gramStart"/>
-            <w:r>
-              <w:rPr>
-                <w:rFonts w:ascii="Calibri" w:hAnsi="Calibri"/>
-              </w:rPr>
-              <w:t>,P,D2,N,Q,K</w:t>
-            </w:r>
-            <w:proofErr w:type="gramEnd"/>
+              <w:t>D1,P,D2,N,Q,K</w:t>
+            </w:r>
           </w:p>
         </w:tc>
         <w:tc>
@@ -32486,16 +31241,8 @@
               <w:rPr>
                 <w:rFonts w:ascii="Calibri" w:hAnsi="Calibri"/>
               </w:rPr>
-              <w:t>D</w:t>
-            </w:r>
-            <w:proofErr w:type="gramStart"/>
-            <w:r>
-              <w:rPr>
-                <w:rFonts w:ascii="Calibri" w:hAnsi="Calibri"/>
-              </w:rPr>
-              <w:t>,N,Q,P,K</w:t>
-            </w:r>
-            <w:proofErr w:type="gramEnd"/>
+              <w:t>D,N,Q,P,K</w:t>
+            </w:r>
           </w:p>
         </w:tc>
       </w:tr>
@@ -32533,17 +31280,8 @@
         <w:rPr>
           <w:rFonts w:ascii="Calibri" w:hAnsi="Calibri"/>
         </w:rPr>
-        <w:t xml:space="preserve">Result of K=2 for midday and late are summarized </w:t>
-      </w:r>
-      <w:proofErr w:type="spellStart"/>
-      <w:proofErr w:type="gramStart"/>
-      <w:r>
-        <w:rPr>
-          <w:rFonts w:ascii="Calibri" w:hAnsi="Calibri"/>
-        </w:rPr>
-        <w:t>inthe</w:t>
-      </w:r>
-      <w:proofErr w:type="spellEnd"/>
+        <w:t xml:space="preserve">Result of K=2 for midday and late are summarized inthe </w:t>
+      </w:r>
       <w:r>
         <w:rPr>
           <w:rFonts w:ascii="Calibri" w:hAnsi="Calibri"/>
@@ -32554,20 +31292,7 @@
         <w:rPr>
           <w:rFonts w:ascii="Calibri" w:hAnsi="Calibri"/>
         </w:rPr>
-        <w:t xml:space="preserve"> </w:t>
-      </w:r>
-      <w:r>
-        <w:rPr>
-          <w:rFonts w:ascii="Calibri" w:hAnsi="Calibri"/>
-        </w:rPr>
-        <w:t>.</w:t>
-      </w:r>
-      <w:proofErr w:type="gramEnd"/>
-      <w:r>
-        <w:rPr>
-          <w:rFonts w:ascii="Calibri" w:hAnsi="Calibri"/>
-        </w:rPr>
-        <w:t xml:space="preserve"> There are several observations:</w:t>
+        <w:t>. There are several observations:</w:t>
       </w:r>
     </w:p>
     <w:p>
@@ -33672,23 +32397,7 @@
           <w:rFonts w:ascii="Calibri" w:hAnsi="Calibri"/>
           <w:i/>
         </w:rPr>
-        <w:t xml:space="preserve">Figure 5: </w:t>
-      </w:r>
-      <w:proofErr w:type="spellStart"/>
-      <w:r>
-        <w:rPr>
-          <w:rFonts w:ascii="Calibri" w:hAnsi="Calibri"/>
-          <w:i/>
-        </w:rPr>
-        <w:t>Barplots</w:t>
-      </w:r>
-      <w:proofErr w:type="spellEnd"/>
-      <w:r>
-        <w:rPr>
-          <w:rFonts w:ascii="Calibri" w:hAnsi="Calibri"/>
-          <w:i/>
-        </w:rPr>
-        <w:t xml:space="preserve"> of Securities’ Primary Exchanges in All Clusters</w:t>
+        <w:t>Figure 5: Barplots of Securities’ Primary Exchanges in All Clusters</w:t>
       </w:r>
     </w:p>
     <w:p>
@@ -33813,23 +32522,7 @@
           <w:rFonts w:ascii="Calibri" w:hAnsi="Calibri"/>
           <w:i/>
         </w:rPr>
-        <w:t xml:space="preserve">Figure 6: </w:t>
-      </w:r>
-      <w:proofErr w:type="spellStart"/>
-      <w:r>
-        <w:rPr>
-          <w:rFonts w:ascii="Calibri" w:hAnsi="Calibri"/>
-          <w:i/>
-        </w:rPr>
-        <w:t>Barplots</w:t>
-      </w:r>
-      <w:proofErr w:type="spellEnd"/>
-      <w:r>
-        <w:rPr>
-          <w:rFonts w:ascii="Calibri" w:hAnsi="Calibri"/>
-          <w:i/>
-        </w:rPr>
-        <w:t xml:space="preserve"> of Stocks’ Primary Exchange in 6 different clusters in early</w:t>
+        <w:t>Figure 6: Barplots of Stocks’ Primary Exchange in 6 different clusters in early</w:t>
       </w:r>
     </w:p>
     <w:p>
@@ -33921,23 +32614,7 @@
           <w:rFonts w:ascii="Calibri" w:hAnsi="Calibri"/>
           <w:i/>
         </w:rPr>
-        <w:t xml:space="preserve">Figure 7: </w:t>
-      </w:r>
-      <w:proofErr w:type="spellStart"/>
-      <w:r>
-        <w:rPr>
-          <w:rFonts w:ascii="Calibri" w:hAnsi="Calibri"/>
-          <w:i/>
-        </w:rPr>
-        <w:t>Barplots</w:t>
-      </w:r>
-      <w:proofErr w:type="spellEnd"/>
-      <w:r>
-        <w:rPr>
-          <w:rFonts w:ascii="Calibri" w:hAnsi="Calibri"/>
-          <w:i/>
-        </w:rPr>
-        <w:t xml:space="preserve"> of Stocks’ Primary Exchange in 6 different clusters in midday</w:t>
+        <w:t>Figure 7: Barplots of Stocks’ Primary Exchange in 6 different clusters in midday</w:t>
       </w:r>
     </w:p>
     <w:p>
@@ -34024,23 +32701,7 @@
           <w:rFonts w:ascii="Calibri" w:hAnsi="Calibri"/>
           <w:i/>
         </w:rPr>
-        <w:t xml:space="preserve">Figure 8: </w:t>
-      </w:r>
-      <w:proofErr w:type="spellStart"/>
-      <w:r>
-        <w:rPr>
-          <w:rFonts w:ascii="Calibri" w:hAnsi="Calibri"/>
-          <w:i/>
-        </w:rPr>
-        <w:t>Barplots</w:t>
-      </w:r>
-      <w:proofErr w:type="spellEnd"/>
-      <w:r>
-        <w:rPr>
-          <w:rFonts w:ascii="Calibri" w:hAnsi="Calibri"/>
-          <w:i/>
-        </w:rPr>
-        <w:t xml:space="preserve"> of Stocks’ Primary Exchange in 6 different clusters in late</w:t>
+        <w:t>Figure 8: Barplots of Stocks’ Primary Exchange in 6 different clusters in late</w:t>
       </w:r>
     </w:p>
     <w:p>
@@ -34111,25 +32772,7 @@
           <w:sz w:val="24"/>
           <w:szCs w:val="24"/>
         </w:rPr>
-        <w:t xml:space="preserve">Around half of securities listed on N are in Cluster D1 and D2; another half </w:t>
-      </w:r>
-      <w:proofErr w:type="gramStart"/>
-      <w:r>
-        <w:rPr>
-          <w:rFonts w:ascii="Calibri" w:hAnsi="Calibri"/>
-          <w:sz w:val="24"/>
-          <w:szCs w:val="24"/>
-        </w:rPr>
-        <w:t>are</w:t>
-      </w:r>
-      <w:proofErr w:type="gramEnd"/>
-      <w:r>
-        <w:rPr>
-          <w:rFonts w:ascii="Calibri" w:hAnsi="Calibri"/>
-          <w:sz w:val="24"/>
-          <w:szCs w:val="24"/>
-        </w:rPr>
-        <w:t xml:space="preserve"> in Cluster N.</w:t>
+        <w:t>Around half of securities listed on N are in Cluster D1 and D2; another half are in Cluster N.</w:t>
       </w:r>
     </w:p>
     <w:p>
@@ -34468,19 +33111,8 @@
                 <w:sz w:val="22"/>
                 <w:szCs w:val="22"/>
               </w:rPr>
-              <w:t xml:space="preserve">Standard </w:t>
-            </w:r>
-            <w:proofErr w:type="gramStart"/>
-            <w:r>
-              <w:rPr>
-                <w:rFonts w:ascii="Calibri" w:hAnsi="Calibri"/>
-                <w:b/>
-                <w:sz w:val="22"/>
-                <w:szCs w:val="22"/>
-              </w:rPr>
-              <w:t xml:space="preserve">deviation     </w:t>
-            </w:r>
-            <w:proofErr w:type="gramEnd"/>
+              <w:t xml:space="preserve">Standard deviation     </w:t>
+            </w:r>
           </w:p>
         </w:tc>
         <w:tc>
@@ -34713,19 +33345,8 @@
                 <w:sz w:val="22"/>
                 <w:szCs w:val="22"/>
               </w:rPr>
-              <w:t xml:space="preserve">Cumulative </w:t>
-            </w:r>
-            <w:proofErr w:type="gramStart"/>
-            <w:r>
-              <w:rPr>
-                <w:rFonts w:ascii="Calibri" w:hAnsi="Calibri"/>
-                <w:b/>
-                <w:sz w:val="22"/>
-                <w:szCs w:val="22"/>
-              </w:rPr>
-              <w:t xml:space="preserve">Proportion  </w:t>
-            </w:r>
-            <w:proofErr w:type="gramEnd"/>
+              <w:t xml:space="preserve">Cumulative Proportion  </w:t>
+            </w:r>
           </w:p>
         </w:tc>
         <w:tc>
@@ -34957,19 +33578,8 @@
                 <w:sz w:val="22"/>
                 <w:szCs w:val="22"/>
               </w:rPr>
-              <w:t xml:space="preserve">Standard </w:t>
-            </w:r>
-            <w:proofErr w:type="gramStart"/>
-            <w:r>
-              <w:rPr>
-                <w:rFonts w:ascii="Calibri" w:hAnsi="Calibri"/>
-                <w:b/>
-                <w:sz w:val="22"/>
-                <w:szCs w:val="22"/>
-              </w:rPr>
-              <w:t xml:space="preserve">deviation     </w:t>
-            </w:r>
-            <w:proofErr w:type="gramEnd"/>
+              <w:t xml:space="preserve">Standard deviation     </w:t>
+            </w:r>
           </w:p>
         </w:tc>
         <w:tc>
@@ -35202,19 +33812,8 @@
                 <w:sz w:val="22"/>
                 <w:szCs w:val="22"/>
               </w:rPr>
-              <w:t xml:space="preserve">Cumulative </w:t>
-            </w:r>
-            <w:proofErr w:type="gramStart"/>
-            <w:r>
-              <w:rPr>
-                <w:rFonts w:ascii="Calibri" w:hAnsi="Calibri"/>
-                <w:b/>
-                <w:sz w:val="22"/>
-                <w:szCs w:val="22"/>
-              </w:rPr>
-              <w:t xml:space="preserve">Proportion  </w:t>
-            </w:r>
-            <w:proofErr w:type="gramEnd"/>
+              <w:t xml:space="preserve">Cumulative Proportion  </w:t>
+            </w:r>
           </w:p>
         </w:tc>
         <w:tc>
@@ -35321,23 +33920,7 @@
           <w:rFonts w:ascii="Calibri" w:hAnsi="Calibri"/>
           <w:i/>
         </w:rPr>
-        <w:t xml:space="preserve">Table 14: Deviation Principal Component can </w:t>
-      </w:r>
-      <w:proofErr w:type="gramStart"/>
-      <w:r>
-        <w:rPr>
-          <w:rFonts w:ascii="Calibri" w:hAnsi="Calibri"/>
-          <w:i/>
-        </w:rPr>
-        <w:t>Explain</w:t>
-      </w:r>
-      <w:proofErr w:type="gramEnd"/>
-      <w:r>
-        <w:rPr>
-          <w:rFonts w:ascii="Calibri" w:hAnsi="Calibri"/>
-          <w:i/>
-        </w:rPr>
-        <w:t xml:space="preserve"> for Early Trading Volume</w:t>
+        <w:t>Table 14: Deviation Principal Component can Explain for Early Trading Volume</w:t>
       </w:r>
     </w:p>
     <w:p>
@@ -36947,16 +35530,8 @@
         <w:rPr>
           <w:rFonts w:ascii="Calibri" w:hAnsi="Calibri"/>
         </w:rPr>
-        <w:t xml:space="preserve">The observation from principal component analysis is similar with in clustering analysis. </w:t>
-      </w:r>
-      <w:proofErr w:type="gramStart"/>
-      <w:r>
-        <w:rPr>
-          <w:rFonts w:ascii="Calibri" w:hAnsi="Calibri"/>
-        </w:rPr>
-        <w:t>D, N, P, Q play important roles when explaining the variance of data.</w:t>
-      </w:r>
-      <w:proofErr w:type="gramEnd"/>
+        <w:t>The observation from principal component analysis is similar with in clustering analysis. D, N, P, Q play important roles when explaining the variance of data.</w:t>
+      </w:r>
     </w:p>
     <w:p>
       <w:pPr>
@@ -39693,21 +38268,7 @@
         <w:rPr>
           <w:rFonts w:ascii="Calibri" w:hAnsi="Calibri"/>
         </w:rPr>
-        <w:t xml:space="preserve">As for principal component analysis for midday and late, the results turn out to be similar as in the early. D, N, Q </w:t>
-      </w:r>
-      <w:proofErr w:type="gramStart"/>
-      <w:r>
-        <w:rPr>
-          <w:rFonts w:ascii="Calibri" w:hAnsi="Calibri"/>
-        </w:rPr>
-        <w:t>are</w:t>
-      </w:r>
-      <w:proofErr w:type="gramEnd"/>
-      <w:r>
-        <w:rPr>
-          <w:rFonts w:ascii="Calibri" w:hAnsi="Calibri"/>
-        </w:rPr>
-        <w:t xml:space="preserve"> significant. The only exception is in the third principal component direction of late period, where N and Y are the two significant factors in this direction, and they are negatively correlated.</w:t>
+        <w:t>As for principal component analysis for midday and late, the results turn out to be similar as in the early. D, N, Q are significant. The only exception is in the third principal component direction of late period, where N and Y are the two significant factors in this direction, and they are negatively correlated.</w:t>
       </w:r>
     </w:p>
     <w:p>
@@ -40028,23 +38589,7 @@
                 <w:rFonts w:ascii="Calibri" w:hAnsi="Calibri"/>
                 <w:b/>
               </w:rPr>
-              <w:t xml:space="preserve"># </w:t>
-            </w:r>
-            <w:proofErr w:type="gramStart"/>
-            <w:r>
-              <w:rPr>
-                <w:rFonts w:ascii="Calibri" w:hAnsi="Calibri"/>
-                <w:b/>
-              </w:rPr>
-              <w:t>of</w:t>
-            </w:r>
-            <w:proofErr w:type="gramEnd"/>
-            <w:r>
-              <w:rPr>
-                <w:rFonts w:ascii="Calibri" w:hAnsi="Calibri"/>
-                <w:b/>
-              </w:rPr>
-              <w:t xml:space="preserve"> securities</w:t>
+              <w:t># of securities</w:t>
             </w:r>
           </w:p>
         </w:tc>
@@ -43115,23 +41660,7 @@
                 <w:rFonts w:ascii="Calibri" w:hAnsi="Calibri"/>
                 <w:b/>
               </w:rPr>
-              <w:t xml:space="preserve"># </w:t>
-            </w:r>
-            <w:proofErr w:type="gramStart"/>
-            <w:r>
-              <w:rPr>
-                <w:rFonts w:ascii="Calibri" w:hAnsi="Calibri"/>
-                <w:b/>
-              </w:rPr>
-              <w:t>of</w:t>
-            </w:r>
-            <w:proofErr w:type="gramEnd"/>
-            <w:r>
-              <w:rPr>
-                <w:rFonts w:ascii="Calibri" w:hAnsi="Calibri"/>
-                <w:b/>
-              </w:rPr>
-              <w:t xml:space="preserve"> securities</w:t>
+              <w:t># of securities</w:t>
             </w:r>
           </w:p>
         </w:tc>
@@ -48042,16 +46571,8 @@
               <w:rPr>
                 <w:rFonts w:ascii="Calibri" w:hAnsi="Calibri"/>
               </w:rPr>
-              <w:t>CLSN, SPLV, CPRX, PAL</w:t>
-            </w:r>
-            <w:proofErr w:type="gramStart"/>
-            <w:r>
-              <w:rPr>
-                <w:rFonts w:ascii="Calibri" w:hAnsi="Calibri"/>
-              </w:rPr>
-              <w:t>,  CYTK</w:t>
-            </w:r>
-            <w:proofErr w:type="gramEnd"/>
+              <w:t>CLSN, SPLV, CPRX, PAL,  CYTK</w:t>
+            </w:r>
           </w:p>
         </w:tc>
         <w:tc>
@@ -49564,23 +48085,7 @@
                 <w:rFonts w:ascii="Calibri" w:hAnsi="Calibri"/>
                 <w:b/>
               </w:rPr>
-              <w:t xml:space="preserve"># </w:t>
-            </w:r>
-            <w:proofErr w:type="gramStart"/>
-            <w:r>
-              <w:rPr>
-                <w:rFonts w:ascii="Calibri" w:hAnsi="Calibri"/>
-                <w:b/>
-              </w:rPr>
-              <w:t>of</w:t>
-            </w:r>
-            <w:proofErr w:type="gramEnd"/>
-            <w:r>
-              <w:rPr>
-                <w:rFonts w:ascii="Calibri" w:hAnsi="Calibri"/>
-                <w:b/>
-              </w:rPr>
-              <w:t xml:space="preserve"> securities</w:t>
+              <w:t># of securities</w:t>
             </w:r>
           </w:p>
         </w:tc>
@@ -52517,23 +51022,7 @@
                 <w:rFonts w:ascii="Calibri" w:hAnsi="Calibri"/>
                 <w:b/>
               </w:rPr>
-              <w:t xml:space="preserve"># </w:t>
-            </w:r>
-            <w:proofErr w:type="gramStart"/>
-            <w:r>
-              <w:rPr>
-                <w:rFonts w:ascii="Calibri" w:hAnsi="Calibri"/>
-                <w:b/>
-              </w:rPr>
-              <w:t>of</w:t>
-            </w:r>
-            <w:proofErr w:type="gramEnd"/>
-            <w:r>
-              <w:rPr>
-                <w:rFonts w:ascii="Calibri" w:hAnsi="Calibri"/>
-                <w:b/>
-              </w:rPr>
-              <w:t xml:space="preserve"> securities</w:t>
+              <w:t># of securities</w:t>
             </w:r>
           </w:p>
         </w:tc>
@@ -57664,16 +56153,8 @@
               <w:rPr>
                 <w:rFonts w:ascii="Calibri" w:hAnsi="Calibri"/>
               </w:rPr>
-              <w:t>UVXY, GTAT, SDS, FB</w:t>
-            </w:r>
-            <w:proofErr w:type="gramStart"/>
-            <w:r>
-              <w:rPr>
-                <w:rFonts w:ascii="Calibri" w:hAnsi="Calibri"/>
-              </w:rPr>
-              <w:t>,   FITB</w:t>
-            </w:r>
-            <w:proofErr w:type="gramEnd"/>
+              <w:t>UVXY, GTAT, SDS, FB,   FITB</w:t>
+            </w:r>
           </w:p>
         </w:tc>
         <w:tc>
@@ -58368,16 +56849,8 @@
               <w:rPr>
                 <w:rFonts w:ascii="Calibri" w:hAnsi="Calibri"/>
               </w:rPr>
-              <w:t>JPM, AVP, MET, PG</w:t>
-            </w:r>
-            <w:proofErr w:type="gramStart"/>
-            <w:r>
-              <w:rPr>
-                <w:rFonts w:ascii="Calibri" w:hAnsi="Calibri"/>
-              </w:rPr>
-              <w:t>,  USB</w:t>
-            </w:r>
-            <w:proofErr w:type="gramEnd"/>
+              <w:t>JPM, AVP, MET, PG,  USB</w:t>
+            </w:r>
           </w:p>
         </w:tc>
         <w:tc>
@@ -58900,7 +57373,7 @@
         <w:rStyle w:val="af"/>
         <w:noProof/>
       </w:rPr>
-      <w:t>5</w:t>
+      <w:t>4</w:t>
     </w:r>
     <w:r>
       <w:rPr>
@@ -62605,7 +61078,7 @@
 </file>
 
 <file path=customXml/itemProps1.xml><?xml version="1.0" encoding="utf-8"?>
-<ds:datastoreItem xmlns:ds="http://schemas.openxmlformats.org/officeDocument/2006/customXml" ds:itemID="{889014B1-9FB5-2243-880A-AE3EDEBA562C}">
+<ds:datastoreItem xmlns:ds="http://schemas.openxmlformats.org/officeDocument/2006/customXml" ds:itemID="{35A5C194-6B1E-E24D-B658-E38531C431C0}">
   <ds:schemaRefs>
     <ds:schemaRef ds:uri="http://schemas.openxmlformats.org/officeDocument/2006/bibliography"/>
   </ds:schemaRefs>

</xml_diff>